<commit_message>
Elaboração de resumo do diagrama de classes e inclusão no TCC.
</commit_message>
<xml_diff>
--- a/docs/FICHA DE ACOMPANHAMENTO DO PRÉ-NATAL WEB.docx
+++ b/docs/FICHA DE ACOMPANHAMENTO DO PRÉ-NATAL WEB.docx
@@ -1223,1745 +1223,14 @@
           <w:szCs w:val="24"/>
         </w:rPr>
       </w:pPr>
-      <w:proofErr w:type="spellStart"/>
-      <w:r>
-        <w:rPr>
-          <w:rFonts w:ascii="Arial" w:hAnsi="Arial" w:cs="Arial"/>
-          <w:bCs/>
-          <w:sz w:val="24"/>
-          <w:szCs w:val="24"/>
-        </w:rPr>
-        <w:t>Prenatal</w:t>
-      </w:r>
-      <w:proofErr w:type="spellEnd"/>
-      <w:r>
-        <w:rPr>
-          <w:rFonts w:ascii="Arial" w:hAnsi="Arial" w:cs="Arial"/>
-          <w:bCs/>
-          <w:sz w:val="24"/>
-          <w:szCs w:val="24"/>
-        </w:rPr>
-        <w:t xml:space="preserve"> </w:t>
-      </w:r>
-      <w:proofErr w:type="spellStart"/>
-      <w:r>
-        <w:rPr>
-          <w:rFonts w:ascii="Arial" w:hAnsi="Arial" w:cs="Arial"/>
-          <w:bCs/>
-          <w:sz w:val="24"/>
-          <w:szCs w:val="24"/>
-        </w:rPr>
-        <w:t>care</w:t>
-      </w:r>
-      <w:proofErr w:type="spellEnd"/>
-      <w:r>
-        <w:rPr>
-          <w:rFonts w:ascii="Arial" w:hAnsi="Arial" w:cs="Arial"/>
-          <w:bCs/>
-          <w:sz w:val="24"/>
-          <w:szCs w:val="24"/>
-        </w:rPr>
-        <w:t xml:space="preserve"> </w:t>
-      </w:r>
-      <w:proofErr w:type="spellStart"/>
-      <w:r>
-        <w:rPr>
-          <w:rFonts w:ascii="Arial" w:hAnsi="Arial" w:cs="Arial"/>
-          <w:bCs/>
-          <w:sz w:val="24"/>
-          <w:szCs w:val="24"/>
-        </w:rPr>
-        <w:t>is</w:t>
-      </w:r>
-      <w:proofErr w:type="spellEnd"/>
-      <w:r>
-        <w:rPr>
-          <w:rFonts w:ascii="Arial" w:hAnsi="Arial" w:cs="Arial"/>
-          <w:bCs/>
-          <w:sz w:val="24"/>
-          <w:szCs w:val="24"/>
-        </w:rPr>
-        <w:t xml:space="preserve"> </w:t>
-      </w:r>
-      <w:proofErr w:type="spellStart"/>
-      <w:r>
-        <w:rPr>
-          <w:rFonts w:ascii="Arial" w:hAnsi="Arial" w:cs="Arial"/>
-          <w:bCs/>
-          <w:sz w:val="24"/>
-          <w:szCs w:val="24"/>
-        </w:rPr>
-        <w:t>essential</w:t>
-      </w:r>
-      <w:proofErr w:type="spellEnd"/>
-      <w:r>
-        <w:rPr>
-          <w:rFonts w:ascii="Arial" w:hAnsi="Arial" w:cs="Arial"/>
-          <w:bCs/>
-          <w:sz w:val="24"/>
-          <w:szCs w:val="24"/>
-        </w:rPr>
-        <w:t xml:space="preserve"> </w:t>
-      </w:r>
-      <w:proofErr w:type="spellStart"/>
-      <w:r>
-        <w:rPr>
-          <w:rFonts w:ascii="Arial" w:hAnsi="Arial" w:cs="Arial"/>
-          <w:bCs/>
-          <w:sz w:val="24"/>
-          <w:szCs w:val="24"/>
-        </w:rPr>
-        <w:t>to</w:t>
-      </w:r>
-      <w:proofErr w:type="spellEnd"/>
-      <w:r>
-        <w:rPr>
-          <w:rFonts w:ascii="Arial" w:hAnsi="Arial" w:cs="Arial"/>
-          <w:bCs/>
-          <w:sz w:val="24"/>
-          <w:szCs w:val="24"/>
-        </w:rPr>
-        <w:t xml:space="preserve"> </w:t>
-      </w:r>
-      <w:proofErr w:type="spellStart"/>
-      <w:r>
-        <w:rPr>
-          <w:rFonts w:ascii="Arial" w:hAnsi="Arial" w:cs="Arial"/>
-          <w:bCs/>
-          <w:sz w:val="24"/>
-          <w:szCs w:val="24"/>
-        </w:rPr>
-        <w:t>ensure</w:t>
-      </w:r>
-      <w:proofErr w:type="spellEnd"/>
-      <w:r>
-        <w:rPr>
-          <w:rFonts w:ascii="Arial" w:hAnsi="Arial" w:cs="Arial"/>
-          <w:bCs/>
-          <w:sz w:val="24"/>
-          <w:szCs w:val="24"/>
-        </w:rPr>
-        <w:t xml:space="preserve"> </w:t>
-      </w:r>
-      <w:proofErr w:type="spellStart"/>
-      <w:r>
-        <w:rPr>
-          <w:rFonts w:ascii="Arial" w:hAnsi="Arial" w:cs="Arial"/>
-          <w:bCs/>
-          <w:sz w:val="24"/>
-          <w:szCs w:val="24"/>
-        </w:rPr>
-        <w:t>the</w:t>
-      </w:r>
-      <w:proofErr w:type="spellEnd"/>
-      <w:r>
-        <w:rPr>
-          <w:rFonts w:ascii="Arial" w:hAnsi="Arial" w:cs="Arial"/>
-          <w:bCs/>
-          <w:sz w:val="24"/>
-          <w:szCs w:val="24"/>
-        </w:rPr>
-        <w:t xml:space="preserve"> </w:t>
-      </w:r>
-      <w:proofErr w:type="spellStart"/>
-      <w:r>
-        <w:rPr>
-          <w:rFonts w:ascii="Arial" w:hAnsi="Arial" w:cs="Arial"/>
-          <w:bCs/>
-          <w:sz w:val="24"/>
-          <w:szCs w:val="24"/>
-        </w:rPr>
-        <w:t>health</w:t>
-      </w:r>
-      <w:proofErr w:type="spellEnd"/>
-      <w:r>
-        <w:rPr>
-          <w:rFonts w:ascii="Arial" w:hAnsi="Arial" w:cs="Arial"/>
-          <w:bCs/>
-          <w:sz w:val="24"/>
-          <w:szCs w:val="24"/>
-        </w:rPr>
-        <w:t xml:space="preserve"> </w:t>
-      </w:r>
-      <w:proofErr w:type="spellStart"/>
-      <w:r>
-        <w:rPr>
-          <w:rFonts w:ascii="Arial" w:hAnsi="Arial" w:cs="Arial"/>
-          <w:bCs/>
-          <w:sz w:val="24"/>
-          <w:szCs w:val="24"/>
-        </w:rPr>
-        <w:t>of</w:t>
-      </w:r>
-      <w:proofErr w:type="spellEnd"/>
-      <w:r>
-        <w:rPr>
-          <w:rFonts w:ascii="Arial" w:hAnsi="Arial" w:cs="Arial"/>
-          <w:bCs/>
-          <w:sz w:val="24"/>
-          <w:szCs w:val="24"/>
-        </w:rPr>
-        <w:t xml:space="preserve"> </w:t>
-      </w:r>
-      <w:proofErr w:type="spellStart"/>
-      <w:r>
-        <w:rPr>
-          <w:rFonts w:ascii="Arial" w:hAnsi="Arial" w:cs="Arial"/>
-          <w:bCs/>
-          <w:sz w:val="24"/>
-          <w:szCs w:val="24"/>
-        </w:rPr>
-        <w:t>both</w:t>
-      </w:r>
-      <w:proofErr w:type="spellEnd"/>
-      <w:r>
-        <w:rPr>
-          <w:rFonts w:ascii="Arial" w:hAnsi="Arial" w:cs="Arial"/>
-          <w:bCs/>
-          <w:sz w:val="24"/>
-          <w:szCs w:val="24"/>
-        </w:rPr>
-        <w:t xml:space="preserve"> </w:t>
-      </w:r>
-      <w:proofErr w:type="spellStart"/>
-      <w:r>
-        <w:rPr>
-          <w:rFonts w:ascii="Arial" w:hAnsi="Arial" w:cs="Arial"/>
-          <w:bCs/>
-          <w:sz w:val="24"/>
-          <w:szCs w:val="24"/>
-        </w:rPr>
-        <w:t>the</w:t>
-      </w:r>
-      <w:proofErr w:type="spellEnd"/>
-      <w:r>
-        <w:rPr>
-          <w:rFonts w:ascii="Arial" w:hAnsi="Arial" w:cs="Arial"/>
-          <w:bCs/>
-          <w:sz w:val="24"/>
-          <w:szCs w:val="24"/>
-        </w:rPr>
-        <w:t xml:space="preserve"> </w:t>
-      </w:r>
-      <w:proofErr w:type="spellStart"/>
-      <w:r>
-        <w:rPr>
-          <w:rFonts w:ascii="Arial" w:hAnsi="Arial" w:cs="Arial"/>
-          <w:bCs/>
-          <w:sz w:val="24"/>
-          <w:szCs w:val="24"/>
-        </w:rPr>
-        <w:t>mother</w:t>
-      </w:r>
-      <w:proofErr w:type="spellEnd"/>
-      <w:r>
-        <w:rPr>
-          <w:rFonts w:ascii="Arial" w:hAnsi="Arial" w:cs="Arial"/>
-          <w:bCs/>
-          <w:sz w:val="24"/>
-          <w:szCs w:val="24"/>
-        </w:rPr>
-        <w:t xml:space="preserve"> </w:t>
-      </w:r>
-      <w:proofErr w:type="spellStart"/>
-      <w:r>
-        <w:rPr>
-          <w:rFonts w:ascii="Arial" w:hAnsi="Arial" w:cs="Arial"/>
-          <w:bCs/>
-          <w:sz w:val="24"/>
-          <w:szCs w:val="24"/>
-        </w:rPr>
-        <w:t>and</w:t>
-      </w:r>
-      <w:proofErr w:type="spellEnd"/>
-      <w:r>
-        <w:rPr>
-          <w:rFonts w:ascii="Arial" w:hAnsi="Arial" w:cs="Arial"/>
-          <w:bCs/>
-          <w:sz w:val="24"/>
-          <w:szCs w:val="24"/>
-        </w:rPr>
-        <w:t xml:space="preserve"> </w:t>
-      </w:r>
-      <w:proofErr w:type="spellStart"/>
-      <w:r>
-        <w:rPr>
-          <w:rFonts w:ascii="Arial" w:hAnsi="Arial" w:cs="Arial"/>
-          <w:bCs/>
-          <w:sz w:val="24"/>
-          <w:szCs w:val="24"/>
-        </w:rPr>
-        <w:t>the</w:t>
-      </w:r>
-      <w:proofErr w:type="spellEnd"/>
-      <w:r>
-        <w:rPr>
-          <w:rFonts w:ascii="Arial" w:hAnsi="Arial" w:cs="Arial"/>
-          <w:bCs/>
-          <w:sz w:val="24"/>
-          <w:szCs w:val="24"/>
-        </w:rPr>
-        <w:t xml:space="preserve"> </w:t>
-      </w:r>
-      <w:proofErr w:type="spellStart"/>
-      <w:r>
-        <w:rPr>
-          <w:rFonts w:ascii="Arial" w:hAnsi="Arial" w:cs="Arial"/>
-          <w:bCs/>
-          <w:sz w:val="24"/>
-          <w:szCs w:val="24"/>
-        </w:rPr>
-        <w:t>fetus</w:t>
-      </w:r>
-      <w:proofErr w:type="spellEnd"/>
-      <w:r>
-        <w:rPr>
-          <w:rFonts w:ascii="Arial" w:hAnsi="Arial" w:cs="Arial"/>
-          <w:bCs/>
-          <w:sz w:val="24"/>
-          <w:szCs w:val="24"/>
-        </w:rPr>
-        <w:t xml:space="preserve">, </w:t>
-      </w:r>
-      <w:proofErr w:type="spellStart"/>
-      <w:r>
-        <w:rPr>
-          <w:rFonts w:ascii="Arial" w:hAnsi="Arial" w:cs="Arial"/>
-          <w:bCs/>
-          <w:sz w:val="24"/>
-          <w:szCs w:val="24"/>
-        </w:rPr>
-        <w:t>allowing</w:t>
-      </w:r>
-      <w:proofErr w:type="spellEnd"/>
-      <w:r>
-        <w:rPr>
-          <w:rFonts w:ascii="Arial" w:hAnsi="Arial" w:cs="Arial"/>
-          <w:bCs/>
-          <w:sz w:val="24"/>
-          <w:szCs w:val="24"/>
-        </w:rPr>
-        <w:t xml:space="preserve"> for </w:t>
-      </w:r>
-      <w:proofErr w:type="spellStart"/>
-      <w:r>
-        <w:rPr>
-          <w:rFonts w:ascii="Arial" w:hAnsi="Arial" w:cs="Arial"/>
-          <w:bCs/>
-          <w:sz w:val="24"/>
-          <w:szCs w:val="24"/>
-        </w:rPr>
-        <w:t>the</w:t>
-      </w:r>
-      <w:proofErr w:type="spellEnd"/>
-      <w:r>
-        <w:rPr>
-          <w:rFonts w:ascii="Arial" w:hAnsi="Arial" w:cs="Arial"/>
-          <w:bCs/>
-          <w:sz w:val="24"/>
-          <w:szCs w:val="24"/>
-        </w:rPr>
-        <w:t xml:space="preserve"> </w:t>
-      </w:r>
-      <w:proofErr w:type="spellStart"/>
-      <w:r>
-        <w:rPr>
-          <w:rFonts w:ascii="Arial" w:hAnsi="Arial" w:cs="Arial"/>
-          <w:bCs/>
-          <w:sz w:val="24"/>
-          <w:szCs w:val="24"/>
-        </w:rPr>
-        <w:t>early</w:t>
-      </w:r>
-      <w:proofErr w:type="spellEnd"/>
-      <w:r>
-        <w:rPr>
-          <w:rFonts w:ascii="Arial" w:hAnsi="Arial" w:cs="Arial"/>
-          <w:bCs/>
-          <w:sz w:val="24"/>
-          <w:szCs w:val="24"/>
-        </w:rPr>
-        <w:t xml:space="preserve"> </w:t>
-      </w:r>
-      <w:proofErr w:type="spellStart"/>
-      <w:r>
-        <w:rPr>
-          <w:rFonts w:ascii="Arial" w:hAnsi="Arial" w:cs="Arial"/>
-          <w:bCs/>
-          <w:sz w:val="24"/>
-          <w:szCs w:val="24"/>
-        </w:rPr>
-        <w:t>detection</w:t>
-      </w:r>
-      <w:proofErr w:type="spellEnd"/>
-      <w:r>
-        <w:rPr>
-          <w:rFonts w:ascii="Arial" w:hAnsi="Arial" w:cs="Arial"/>
-          <w:bCs/>
-          <w:sz w:val="24"/>
-          <w:szCs w:val="24"/>
-        </w:rPr>
-        <w:t xml:space="preserve"> </w:t>
-      </w:r>
-      <w:proofErr w:type="spellStart"/>
-      <w:r>
-        <w:rPr>
-          <w:rFonts w:ascii="Arial" w:hAnsi="Arial" w:cs="Arial"/>
-          <w:bCs/>
-          <w:sz w:val="24"/>
-          <w:szCs w:val="24"/>
-        </w:rPr>
-        <w:t>of</w:t>
-      </w:r>
-      <w:proofErr w:type="spellEnd"/>
-      <w:r>
-        <w:rPr>
-          <w:rFonts w:ascii="Arial" w:hAnsi="Arial" w:cs="Arial"/>
-          <w:bCs/>
-          <w:sz w:val="24"/>
-          <w:szCs w:val="24"/>
-        </w:rPr>
-        <w:t xml:space="preserve"> </w:t>
-      </w:r>
-      <w:proofErr w:type="spellStart"/>
-      <w:r>
-        <w:rPr>
-          <w:rFonts w:ascii="Arial" w:hAnsi="Arial" w:cs="Arial"/>
-          <w:bCs/>
-          <w:sz w:val="24"/>
-          <w:szCs w:val="24"/>
-        </w:rPr>
-        <w:t>risks</w:t>
-      </w:r>
-      <w:proofErr w:type="spellEnd"/>
-      <w:r>
-        <w:rPr>
-          <w:rFonts w:ascii="Arial" w:hAnsi="Arial" w:cs="Arial"/>
-          <w:bCs/>
-          <w:sz w:val="24"/>
-          <w:szCs w:val="24"/>
-        </w:rPr>
-        <w:t xml:space="preserve"> </w:t>
-      </w:r>
-      <w:proofErr w:type="spellStart"/>
-      <w:r>
-        <w:rPr>
-          <w:rFonts w:ascii="Arial" w:hAnsi="Arial" w:cs="Arial"/>
-          <w:bCs/>
-          <w:sz w:val="24"/>
-          <w:szCs w:val="24"/>
-        </w:rPr>
-        <w:t>and</w:t>
-      </w:r>
-      <w:proofErr w:type="spellEnd"/>
-      <w:r>
-        <w:rPr>
-          <w:rFonts w:ascii="Arial" w:hAnsi="Arial" w:cs="Arial"/>
-          <w:bCs/>
-          <w:sz w:val="24"/>
-          <w:szCs w:val="24"/>
-        </w:rPr>
-        <w:t xml:space="preserve"> </w:t>
-      </w:r>
-      <w:proofErr w:type="spellStart"/>
-      <w:r>
-        <w:rPr>
-          <w:rFonts w:ascii="Arial" w:hAnsi="Arial" w:cs="Arial"/>
-          <w:bCs/>
-          <w:sz w:val="24"/>
-          <w:szCs w:val="24"/>
-        </w:rPr>
-        <w:t>the</w:t>
-      </w:r>
-      <w:proofErr w:type="spellEnd"/>
-      <w:r>
-        <w:rPr>
-          <w:rFonts w:ascii="Arial" w:hAnsi="Arial" w:cs="Arial"/>
-          <w:bCs/>
-          <w:sz w:val="24"/>
-          <w:szCs w:val="24"/>
-        </w:rPr>
-        <w:t xml:space="preserve"> </w:t>
-      </w:r>
-      <w:proofErr w:type="spellStart"/>
-      <w:r>
-        <w:rPr>
-          <w:rFonts w:ascii="Arial" w:hAnsi="Arial" w:cs="Arial"/>
-          <w:bCs/>
-          <w:sz w:val="24"/>
-          <w:szCs w:val="24"/>
-        </w:rPr>
-        <w:t>implementation</w:t>
-      </w:r>
-      <w:proofErr w:type="spellEnd"/>
-      <w:r>
-        <w:rPr>
-          <w:rFonts w:ascii="Arial" w:hAnsi="Arial" w:cs="Arial"/>
-          <w:bCs/>
-          <w:sz w:val="24"/>
-          <w:szCs w:val="24"/>
-        </w:rPr>
-        <w:t xml:space="preserve"> </w:t>
-      </w:r>
-      <w:proofErr w:type="spellStart"/>
-      <w:r>
-        <w:rPr>
-          <w:rFonts w:ascii="Arial" w:hAnsi="Arial" w:cs="Arial"/>
-          <w:bCs/>
-          <w:sz w:val="24"/>
-          <w:szCs w:val="24"/>
-        </w:rPr>
-        <w:t>of</w:t>
-      </w:r>
-      <w:proofErr w:type="spellEnd"/>
-      <w:r>
-        <w:rPr>
-          <w:rFonts w:ascii="Arial" w:hAnsi="Arial" w:cs="Arial"/>
-          <w:bCs/>
-          <w:sz w:val="24"/>
-          <w:szCs w:val="24"/>
-        </w:rPr>
-        <w:t xml:space="preserve"> </w:t>
-      </w:r>
-      <w:proofErr w:type="spellStart"/>
-      <w:r>
-        <w:rPr>
-          <w:rFonts w:ascii="Arial" w:hAnsi="Arial" w:cs="Arial"/>
-          <w:bCs/>
-          <w:sz w:val="24"/>
-          <w:szCs w:val="24"/>
-        </w:rPr>
-        <w:t>preventive</w:t>
-      </w:r>
-      <w:proofErr w:type="spellEnd"/>
-      <w:r>
-        <w:rPr>
-          <w:rFonts w:ascii="Arial" w:hAnsi="Arial" w:cs="Arial"/>
-          <w:bCs/>
-          <w:sz w:val="24"/>
-          <w:szCs w:val="24"/>
-        </w:rPr>
-        <w:t xml:space="preserve"> </w:t>
-      </w:r>
-      <w:proofErr w:type="spellStart"/>
-      <w:r>
-        <w:rPr>
-          <w:rFonts w:ascii="Arial" w:hAnsi="Arial" w:cs="Arial"/>
-          <w:bCs/>
-          <w:sz w:val="24"/>
-          <w:szCs w:val="24"/>
-        </w:rPr>
-        <w:t>measures</w:t>
-      </w:r>
-      <w:proofErr w:type="spellEnd"/>
-      <w:r>
-        <w:rPr>
-          <w:rFonts w:ascii="Arial" w:hAnsi="Arial" w:cs="Arial"/>
-          <w:bCs/>
-          <w:sz w:val="24"/>
-          <w:szCs w:val="24"/>
-        </w:rPr>
-        <w:t xml:space="preserve">. </w:t>
-      </w:r>
-      <w:proofErr w:type="spellStart"/>
-      <w:r>
-        <w:rPr>
-          <w:rFonts w:ascii="Arial" w:hAnsi="Arial" w:cs="Arial"/>
-          <w:bCs/>
-          <w:sz w:val="24"/>
-          <w:szCs w:val="24"/>
-        </w:rPr>
-        <w:t>However</w:t>
-      </w:r>
-      <w:proofErr w:type="spellEnd"/>
-      <w:r>
-        <w:rPr>
-          <w:rFonts w:ascii="Arial" w:hAnsi="Arial" w:cs="Arial"/>
-          <w:bCs/>
-          <w:sz w:val="24"/>
-          <w:szCs w:val="24"/>
-        </w:rPr>
-        <w:t xml:space="preserve">, </w:t>
-      </w:r>
-      <w:proofErr w:type="spellStart"/>
-      <w:r>
-        <w:rPr>
-          <w:rFonts w:ascii="Arial" w:hAnsi="Arial" w:cs="Arial"/>
-          <w:bCs/>
-          <w:sz w:val="24"/>
-          <w:szCs w:val="24"/>
-        </w:rPr>
-        <w:t>many</w:t>
-      </w:r>
-      <w:proofErr w:type="spellEnd"/>
-      <w:r>
-        <w:rPr>
-          <w:rFonts w:ascii="Arial" w:hAnsi="Arial" w:cs="Arial"/>
-          <w:bCs/>
-          <w:sz w:val="24"/>
-          <w:szCs w:val="24"/>
-        </w:rPr>
-        <w:t xml:space="preserve"> healthcare </w:t>
-      </w:r>
-      <w:proofErr w:type="spellStart"/>
-      <w:r>
-        <w:rPr>
-          <w:rFonts w:ascii="Arial" w:hAnsi="Arial" w:cs="Arial"/>
-          <w:bCs/>
-          <w:sz w:val="24"/>
-          <w:szCs w:val="24"/>
-        </w:rPr>
-        <w:t>units</w:t>
-      </w:r>
-      <w:proofErr w:type="spellEnd"/>
-      <w:r>
-        <w:rPr>
-          <w:rFonts w:ascii="Arial" w:hAnsi="Arial" w:cs="Arial"/>
-          <w:bCs/>
-          <w:sz w:val="24"/>
-          <w:szCs w:val="24"/>
-        </w:rPr>
-        <w:t xml:space="preserve"> still </w:t>
-      </w:r>
-      <w:proofErr w:type="spellStart"/>
-      <w:r>
-        <w:rPr>
-          <w:rFonts w:ascii="Arial" w:hAnsi="Arial" w:cs="Arial"/>
-          <w:bCs/>
-          <w:sz w:val="24"/>
-          <w:szCs w:val="24"/>
-        </w:rPr>
-        <w:t>rely</w:t>
-      </w:r>
-      <w:proofErr w:type="spellEnd"/>
-      <w:r>
-        <w:rPr>
-          <w:rFonts w:ascii="Arial" w:hAnsi="Arial" w:cs="Arial"/>
-          <w:bCs/>
-          <w:sz w:val="24"/>
-          <w:szCs w:val="24"/>
-        </w:rPr>
-        <w:t xml:space="preserve"> </w:t>
-      </w:r>
-      <w:proofErr w:type="spellStart"/>
-      <w:r>
-        <w:rPr>
-          <w:rFonts w:ascii="Arial" w:hAnsi="Arial" w:cs="Arial"/>
-          <w:bCs/>
-          <w:sz w:val="24"/>
-          <w:szCs w:val="24"/>
-        </w:rPr>
-        <w:t>on</w:t>
-      </w:r>
-      <w:proofErr w:type="spellEnd"/>
-      <w:r>
-        <w:rPr>
-          <w:rFonts w:ascii="Arial" w:hAnsi="Arial" w:cs="Arial"/>
-          <w:bCs/>
-          <w:sz w:val="24"/>
-          <w:szCs w:val="24"/>
-        </w:rPr>
-        <w:t xml:space="preserve"> </w:t>
-      </w:r>
-      <w:proofErr w:type="spellStart"/>
-      <w:r>
-        <w:rPr>
-          <w:rFonts w:ascii="Arial" w:hAnsi="Arial" w:cs="Arial"/>
-          <w:bCs/>
-          <w:sz w:val="24"/>
-          <w:szCs w:val="24"/>
-        </w:rPr>
-        <w:t>paper-based</w:t>
-      </w:r>
-      <w:proofErr w:type="spellEnd"/>
-      <w:r>
-        <w:rPr>
-          <w:rFonts w:ascii="Arial" w:hAnsi="Arial" w:cs="Arial"/>
-          <w:bCs/>
-          <w:sz w:val="24"/>
-          <w:szCs w:val="24"/>
-        </w:rPr>
-        <w:t xml:space="preserve"> </w:t>
-      </w:r>
-      <w:proofErr w:type="spellStart"/>
-      <w:r>
-        <w:rPr>
-          <w:rFonts w:ascii="Arial" w:hAnsi="Arial" w:cs="Arial"/>
-          <w:bCs/>
-          <w:sz w:val="24"/>
-          <w:szCs w:val="24"/>
-        </w:rPr>
-        <w:t>records</w:t>
-      </w:r>
-      <w:proofErr w:type="spellEnd"/>
-      <w:r>
-        <w:rPr>
-          <w:rFonts w:ascii="Arial" w:hAnsi="Arial" w:cs="Arial"/>
-          <w:bCs/>
-          <w:sz w:val="24"/>
-          <w:szCs w:val="24"/>
-        </w:rPr>
-        <w:t xml:space="preserve">, </w:t>
-      </w:r>
-      <w:proofErr w:type="spellStart"/>
-      <w:r>
-        <w:rPr>
-          <w:rFonts w:ascii="Arial" w:hAnsi="Arial" w:cs="Arial"/>
-          <w:bCs/>
-          <w:sz w:val="24"/>
-          <w:szCs w:val="24"/>
-        </w:rPr>
-        <w:t>which</w:t>
-      </w:r>
-      <w:proofErr w:type="spellEnd"/>
-      <w:r>
-        <w:rPr>
-          <w:rFonts w:ascii="Arial" w:hAnsi="Arial" w:cs="Arial"/>
-          <w:bCs/>
-          <w:sz w:val="24"/>
-          <w:szCs w:val="24"/>
-        </w:rPr>
-        <w:t xml:space="preserve"> </w:t>
-      </w:r>
-      <w:proofErr w:type="spellStart"/>
-      <w:r>
-        <w:rPr>
-          <w:rFonts w:ascii="Arial" w:hAnsi="Arial" w:cs="Arial"/>
-          <w:bCs/>
-          <w:sz w:val="24"/>
-          <w:szCs w:val="24"/>
-        </w:rPr>
-        <w:t>hinders</w:t>
-      </w:r>
-      <w:proofErr w:type="spellEnd"/>
-      <w:r>
-        <w:rPr>
-          <w:rFonts w:ascii="Arial" w:hAnsi="Arial" w:cs="Arial"/>
-          <w:bCs/>
-          <w:sz w:val="24"/>
-          <w:szCs w:val="24"/>
-        </w:rPr>
-        <w:t xml:space="preserve"> </w:t>
-      </w:r>
-      <w:proofErr w:type="spellStart"/>
-      <w:r>
-        <w:rPr>
-          <w:rFonts w:ascii="Arial" w:hAnsi="Arial" w:cs="Arial"/>
-          <w:bCs/>
-          <w:sz w:val="24"/>
-          <w:szCs w:val="24"/>
-        </w:rPr>
-        <w:t>access</w:t>
-      </w:r>
-      <w:proofErr w:type="spellEnd"/>
-      <w:r>
-        <w:rPr>
-          <w:rFonts w:ascii="Arial" w:hAnsi="Arial" w:cs="Arial"/>
-          <w:bCs/>
-          <w:sz w:val="24"/>
-          <w:szCs w:val="24"/>
-        </w:rPr>
-        <w:t xml:space="preserve"> </w:t>
-      </w:r>
-      <w:proofErr w:type="spellStart"/>
-      <w:r>
-        <w:rPr>
-          <w:rFonts w:ascii="Arial" w:hAnsi="Arial" w:cs="Arial"/>
-          <w:bCs/>
-          <w:sz w:val="24"/>
-          <w:szCs w:val="24"/>
-        </w:rPr>
-        <w:t>and</w:t>
-      </w:r>
-      <w:proofErr w:type="spellEnd"/>
-      <w:r>
-        <w:rPr>
-          <w:rFonts w:ascii="Arial" w:hAnsi="Arial" w:cs="Arial"/>
-          <w:bCs/>
-          <w:sz w:val="24"/>
-          <w:szCs w:val="24"/>
-        </w:rPr>
-        <w:t xml:space="preserve"> </w:t>
-      </w:r>
-      <w:proofErr w:type="spellStart"/>
-      <w:r>
-        <w:rPr>
-          <w:rFonts w:ascii="Arial" w:hAnsi="Arial" w:cs="Arial"/>
-          <w:bCs/>
-          <w:sz w:val="24"/>
-          <w:szCs w:val="24"/>
-        </w:rPr>
-        <w:t>continuity</w:t>
-      </w:r>
-      <w:proofErr w:type="spellEnd"/>
-      <w:r>
-        <w:rPr>
-          <w:rFonts w:ascii="Arial" w:hAnsi="Arial" w:cs="Arial"/>
-          <w:bCs/>
-          <w:sz w:val="24"/>
-          <w:szCs w:val="24"/>
-        </w:rPr>
-        <w:t xml:space="preserve"> </w:t>
-      </w:r>
-      <w:proofErr w:type="spellStart"/>
-      <w:r>
-        <w:rPr>
-          <w:rFonts w:ascii="Arial" w:hAnsi="Arial" w:cs="Arial"/>
-          <w:bCs/>
-          <w:sz w:val="24"/>
-          <w:szCs w:val="24"/>
-        </w:rPr>
-        <w:t>of</w:t>
-      </w:r>
-      <w:proofErr w:type="spellEnd"/>
-      <w:r>
-        <w:rPr>
-          <w:rFonts w:ascii="Arial" w:hAnsi="Arial" w:cs="Arial"/>
-          <w:bCs/>
-          <w:sz w:val="24"/>
-          <w:szCs w:val="24"/>
-        </w:rPr>
-        <w:t xml:space="preserve"> medical </w:t>
-      </w:r>
-      <w:proofErr w:type="spellStart"/>
-      <w:r>
-        <w:rPr>
-          <w:rFonts w:ascii="Arial" w:hAnsi="Arial" w:cs="Arial"/>
-          <w:bCs/>
-          <w:sz w:val="24"/>
-          <w:szCs w:val="24"/>
-        </w:rPr>
-        <w:t>information</w:t>
-      </w:r>
-      <w:proofErr w:type="spellEnd"/>
-      <w:r>
-        <w:rPr>
-          <w:rFonts w:ascii="Arial" w:hAnsi="Arial" w:cs="Arial"/>
-          <w:bCs/>
-          <w:sz w:val="24"/>
-          <w:szCs w:val="24"/>
-        </w:rPr>
-        <w:t xml:space="preserve">. </w:t>
-      </w:r>
-      <w:proofErr w:type="spellStart"/>
-      <w:r>
-        <w:rPr>
-          <w:rFonts w:ascii="Arial" w:hAnsi="Arial" w:cs="Arial"/>
-          <w:bCs/>
-          <w:sz w:val="24"/>
-          <w:szCs w:val="24"/>
-        </w:rPr>
-        <w:t>This</w:t>
-      </w:r>
-      <w:proofErr w:type="spellEnd"/>
-      <w:r>
-        <w:rPr>
-          <w:rFonts w:ascii="Arial" w:hAnsi="Arial" w:cs="Arial"/>
-          <w:bCs/>
-          <w:sz w:val="24"/>
-          <w:szCs w:val="24"/>
-        </w:rPr>
-        <w:t xml:space="preserve"> </w:t>
-      </w:r>
-      <w:proofErr w:type="spellStart"/>
-      <w:r>
-        <w:rPr>
-          <w:rFonts w:ascii="Arial" w:hAnsi="Arial" w:cs="Arial"/>
-          <w:bCs/>
-          <w:sz w:val="24"/>
-          <w:szCs w:val="24"/>
-        </w:rPr>
-        <w:t>work</w:t>
-      </w:r>
-      <w:proofErr w:type="spellEnd"/>
-      <w:r>
-        <w:rPr>
-          <w:rFonts w:ascii="Arial" w:hAnsi="Arial" w:cs="Arial"/>
-          <w:bCs/>
-          <w:sz w:val="24"/>
-          <w:szCs w:val="24"/>
-        </w:rPr>
-        <w:t xml:space="preserve"> </w:t>
-      </w:r>
-      <w:proofErr w:type="spellStart"/>
-      <w:r>
-        <w:rPr>
-          <w:rFonts w:ascii="Arial" w:hAnsi="Arial" w:cs="Arial"/>
-          <w:bCs/>
-          <w:sz w:val="24"/>
-          <w:szCs w:val="24"/>
-        </w:rPr>
-        <w:t>proposes</w:t>
-      </w:r>
-      <w:proofErr w:type="spellEnd"/>
-      <w:r>
-        <w:rPr>
-          <w:rFonts w:ascii="Arial" w:hAnsi="Arial" w:cs="Arial"/>
-          <w:bCs/>
-          <w:sz w:val="24"/>
-          <w:szCs w:val="24"/>
-        </w:rPr>
-        <w:t xml:space="preserve"> </w:t>
-      </w:r>
-      <w:proofErr w:type="spellStart"/>
-      <w:r>
-        <w:rPr>
-          <w:rFonts w:ascii="Arial" w:hAnsi="Arial" w:cs="Arial"/>
-          <w:bCs/>
-          <w:sz w:val="24"/>
-          <w:szCs w:val="24"/>
-        </w:rPr>
-        <w:t>the</w:t>
-      </w:r>
-      <w:proofErr w:type="spellEnd"/>
-      <w:r>
-        <w:rPr>
-          <w:rFonts w:ascii="Arial" w:hAnsi="Arial" w:cs="Arial"/>
-          <w:bCs/>
-          <w:sz w:val="24"/>
-          <w:szCs w:val="24"/>
-        </w:rPr>
-        <w:t xml:space="preserve"> </w:t>
-      </w:r>
-      <w:proofErr w:type="spellStart"/>
-      <w:r>
-        <w:rPr>
-          <w:rFonts w:ascii="Arial" w:hAnsi="Arial" w:cs="Arial"/>
-          <w:bCs/>
-          <w:sz w:val="24"/>
-          <w:szCs w:val="24"/>
-        </w:rPr>
-        <w:t>development</w:t>
-      </w:r>
-      <w:proofErr w:type="spellEnd"/>
-      <w:r>
-        <w:rPr>
-          <w:rFonts w:ascii="Arial" w:hAnsi="Arial" w:cs="Arial"/>
-          <w:bCs/>
-          <w:sz w:val="24"/>
-          <w:szCs w:val="24"/>
-        </w:rPr>
-        <w:t xml:space="preserve"> </w:t>
-      </w:r>
-      <w:proofErr w:type="spellStart"/>
-      <w:r>
-        <w:rPr>
-          <w:rFonts w:ascii="Arial" w:hAnsi="Arial" w:cs="Arial"/>
-          <w:bCs/>
-          <w:sz w:val="24"/>
-          <w:szCs w:val="24"/>
-        </w:rPr>
-        <w:t>of</w:t>
-      </w:r>
-      <w:proofErr w:type="spellEnd"/>
-      <w:r>
-        <w:rPr>
-          <w:rFonts w:ascii="Arial" w:hAnsi="Arial" w:cs="Arial"/>
-          <w:bCs/>
-          <w:sz w:val="24"/>
-          <w:szCs w:val="24"/>
-        </w:rPr>
-        <w:t xml:space="preserve"> </w:t>
-      </w:r>
-      <w:proofErr w:type="spellStart"/>
-      <w:r>
-        <w:rPr>
-          <w:rFonts w:ascii="Arial" w:hAnsi="Arial" w:cs="Arial"/>
-          <w:bCs/>
-          <w:sz w:val="24"/>
-          <w:szCs w:val="24"/>
-        </w:rPr>
-        <w:t>an</w:t>
-      </w:r>
-      <w:proofErr w:type="spellEnd"/>
-      <w:r>
-        <w:rPr>
-          <w:rFonts w:ascii="Arial" w:hAnsi="Arial" w:cs="Arial"/>
-          <w:bCs/>
-          <w:sz w:val="24"/>
-          <w:szCs w:val="24"/>
-        </w:rPr>
-        <w:t xml:space="preserve"> </w:t>
-      </w:r>
-      <w:proofErr w:type="spellStart"/>
-      <w:r>
-        <w:rPr>
-          <w:rFonts w:ascii="Arial" w:hAnsi="Arial" w:cs="Arial"/>
-          <w:bCs/>
-          <w:sz w:val="24"/>
-          <w:szCs w:val="24"/>
-        </w:rPr>
-        <w:t>electronic</w:t>
-      </w:r>
-      <w:proofErr w:type="spellEnd"/>
-      <w:r>
-        <w:rPr>
-          <w:rFonts w:ascii="Arial" w:hAnsi="Arial" w:cs="Arial"/>
-          <w:bCs/>
-          <w:sz w:val="24"/>
-          <w:szCs w:val="24"/>
-        </w:rPr>
-        <w:t xml:space="preserve"> </w:t>
-      </w:r>
-      <w:proofErr w:type="spellStart"/>
-      <w:r>
-        <w:rPr>
-          <w:rFonts w:ascii="Arial" w:hAnsi="Arial" w:cs="Arial"/>
-          <w:bCs/>
-          <w:sz w:val="24"/>
-          <w:szCs w:val="24"/>
-        </w:rPr>
-        <w:t>prenatal</w:t>
-      </w:r>
-      <w:proofErr w:type="spellEnd"/>
-      <w:r>
-        <w:rPr>
-          <w:rFonts w:ascii="Arial" w:hAnsi="Arial" w:cs="Arial"/>
-          <w:bCs/>
-          <w:sz w:val="24"/>
-          <w:szCs w:val="24"/>
-        </w:rPr>
-        <w:t xml:space="preserve"> </w:t>
-      </w:r>
-      <w:proofErr w:type="spellStart"/>
-      <w:r>
-        <w:rPr>
-          <w:rFonts w:ascii="Arial" w:hAnsi="Arial" w:cs="Arial"/>
-          <w:bCs/>
-          <w:sz w:val="24"/>
-          <w:szCs w:val="24"/>
-        </w:rPr>
-        <w:t>care</w:t>
-      </w:r>
-      <w:proofErr w:type="spellEnd"/>
-      <w:r>
-        <w:rPr>
-          <w:rFonts w:ascii="Arial" w:hAnsi="Arial" w:cs="Arial"/>
-          <w:bCs/>
-          <w:sz w:val="24"/>
-          <w:szCs w:val="24"/>
-        </w:rPr>
-        <w:t xml:space="preserve"> card, </w:t>
-      </w:r>
-      <w:proofErr w:type="spellStart"/>
-      <w:r>
-        <w:rPr>
-          <w:rFonts w:ascii="Arial" w:hAnsi="Arial" w:cs="Arial"/>
-          <w:bCs/>
-          <w:sz w:val="24"/>
-          <w:szCs w:val="24"/>
-        </w:rPr>
-        <w:t>accessible</w:t>
-      </w:r>
-      <w:proofErr w:type="spellEnd"/>
-      <w:r>
-        <w:rPr>
-          <w:rFonts w:ascii="Arial" w:hAnsi="Arial" w:cs="Arial"/>
-          <w:bCs/>
-          <w:sz w:val="24"/>
-          <w:szCs w:val="24"/>
-        </w:rPr>
-        <w:t xml:space="preserve"> via </w:t>
-      </w:r>
-      <w:proofErr w:type="spellStart"/>
-      <w:r>
-        <w:rPr>
-          <w:rFonts w:ascii="Arial" w:hAnsi="Arial" w:cs="Arial"/>
-          <w:bCs/>
-          <w:sz w:val="24"/>
-          <w:szCs w:val="24"/>
-        </w:rPr>
-        <w:t>the</w:t>
-      </w:r>
-      <w:proofErr w:type="spellEnd"/>
-      <w:r>
-        <w:rPr>
-          <w:rFonts w:ascii="Arial" w:hAnsi="Arial" w:cs="Arial"/>
-          <w:bCs/>
-          <w:sz w:val="24"/>
-          <w:szCs w:val="24"/>
-        </w:rPr>
-        <w:t xml:space="preserve"> web, </w:t>
-      </w:r>
-      <w:proofErr w:type="spellStart"/>
-      <w:r>
-        <w:rPr>
-          <w:rFonts w:ascii="Arial" w:hAnsi="Arial" w:cs="Arial"/>
-          <w:bCs/>
-          <w:sz w:val="24"/>
-          <w:szCs w:val="24"/>
-        </w:rPr>
-        <w:t>which</w:t>
-      </w:r>
-      <w:proofErr w:type="spellEnd"/>
-      <w:r>
-        <w:rPr>
-          <w:rFonts w:ascii="Arial" w:hAnsi="Arial" w:cs="Arial"/>
-          <w:bCs/>
-          <w:sz w:val="24"/>
-          <w:szCs w:val="24"/>
-        </w:rPr>
-        <w:t xml:space="preserve"> organizes, stores, </w:t>
-      </w:r>
-      <w:proofErr w:type="spellStart"/>
-      <w:r>
-        <w:rPr>
-          <w:rFonts w:ascii="Arial" w:hAnsi="Arial" w:cs="Arial"/>
-          <w:bCs/>
-          <w:sz w:val="24"/>
-          <w:szCs w:val="24"/>
-        </w:rPr>
-        <w:t>and</w:t>
-      </w:r>
-      <w:proofErr w:type="spellEnd"/>
-      <w:r>
-        <w:rPr>
-          <w:rFonts w:ascii="Arial" w:hAnsi="Arial" w:cs="Arial"/>
-          <w:bCs/>
-          <w:sz w:val="24"/>
-          <w:szCs w:val="24"/>
-        </w:rPr>
-        <w:t xml:space="preserve"> makes </w:t>
-      </w:r>
-      <w:proofErr w:type="spellStart"/>
-      <w:r>
-        <w:rPr>
-          <w:rFonts w:ascii="Arial" w:hAnsi="Arial" w:cs="Arial"/>
-          <w:bCs/>
-          <w:sz w:val="24"/>
-          <w:szCs w:val="24"/>
-        </w:rPr>
-        <w:t>available</w:t>
-      </w:r>
-      <w:proofErr w:type="spellEnd"/>
-      <w:r>
-        <w:rPr>
-          <w:rFonts w:ascii="Arial" w:hAnsi="Arial" w:cs="Arial"/>
-          <w:bCs/>
-          <w:sz w:val="24"/>
-          <w:szCs w:val="24"/>
-        </w:rPr>
-        <w:t xml:space="preserve"> </w:t>
-      </w:r>
-      <w:proofErr w:type="spellStart"/>
-      <w:r>
-        <w:rPr>
-          <w:rFonts w:ascii="Arial" w:hAnsi="Arial" w:cs="Arial"/>
-          <w:bCs/>
-          <w:sz w:val="24"/>
-          <w:szCs w:val="24"/>
-        </w:rPr>
-        <w:t>clinical</w:t>
-      </w:r>
-      <w:proofErr w:type="spellEnd"/>
-      <w:r>
-        <w:rPr>
-          <w:rFonts w:ascii="Arial" w:hAnsi="Arial" w:cs="Arial"/>
-          <w:bCs/>
-          <w:sz w:val="24"/>
-          <w:szCs w:val="24"/>
-        </w:rPr>
-        <w:t xml:space="preserve"> data in a </w:t>
-      </w:r>
-      <w:proofErr w:type="spellStart"/>
-      <w:r>
-        <w:rPr>
-          <w:rFonts w:ascii="Arial" w:hAnsi="Arial" w:cs="Arial"/>
-          <w:bCs/>
-          <w:sz w:val="24"/>
-          <w:szCs w:val="24"/>
-        </w:rPr>
-        <w:t>secure</w:t>
-      </w:r>
-      <w:proofErr w:type="spellEnd"/>
-      <w:r>
-        <w:rPr>
-          <w:rFonts w:ascii="Arial" w:hAnsi="Arial" w:cs="Arial"/>
-          <w:bCs/>
-          <w:sz w:val="24"/>
-          <w:szCs w:val="24"/>
-        </w:rPr>
-        <w:t xml:space="preserve"> </w:t>
-      </w:r>
-      <w:proofErr w:type="spellStart"/>
-      <w:r>
-        <w:rPr>
-          <w:rFonts w:ascii="Arial" w:hAnsi="Arial" w:cs="Arial"/>
-          <w:bCs/>
-          <w:sz w:val="24"/>
-          <w:szCs w:val="24"/>
-        </w:rPr>
-        <w:t>and</w:t>
-      </w:r>
-      <w:proofErr w:type="spellEnd"/>
-      <w:r>
-        <w:rPr>
-          <w:rFonts w:ascii="Arial" w:hAnsi="Arial" w:cs="Arial"/>
-          <w:bCs/>
-          <w:sz w:val="24"/>
-          <w:szCs w:val="24"/>
-        </w:rPr>
-        <w:t xml:space="preserve"> </w:t>
-      </w:r>
-      <w:proofErr w:type="spellStart"/>
-      <w:r>
-        <w:rPr>
-          <w:rFonts w:ascii="Arial" w:hAnsi="Arial" w:cs="Arial"/>
-          <w:bCs/>
-          <w:sz w:val="24"/>
-          <w:szCs w:val="24"/>
-        </w:rPr>
-        <w:t>efficient</w:t>
-      </w:r>
-      <w:proofErr w:type="spellEnd"/>
-      <w:r>
-        <w:rPr>
-          <w:rFonts w:ascii="Arial" w:hAnsi="Arial" w:cs="Arial"/>
-          <w:bCs/>
-          <w:sz w:val="24"/>
-          <w:szCs w:val="24"/>
-        </w:rPr>
-        <w:t xml:space="preserve"> </w:t>
-      </w:r>
-      <w:proofErr w:type="spellStart"/>
-      <w:r>
-        <w:rPr>
-          <w:rFonts w:ascii="Arial" w:hAnsi="Arial" w:cs="Arial"/>
-          <w:bCs/>
-          <w:sz w:val="24"/>
-          <w:szCs w:val="24"/>
-        </w:rPr>
-        <w:t>way</w:t>
-      </w:r>
-      <w:proofErr w:type="spellEnd"/>
-      <w:r>
-        <w:rPr>
-          <w:rFonts w:ascii="Arial" w:hAnsi="Arial" w:cs="Arial"/>
-          <w:bCs/>
-          <w:sz w:val="24"/>
-          <w:szCs w:val="24"/>
-        </w:rPr>
-        <w:t xml:space="preserve">. The system </w:t>
-      </w:r>
-      <w:proofErr w:type="spellStart"/>
-      <w:r>
-        <w:rPr>
-          <w:rFonts w:ascii="Arial" w:hAnsi="Arial" w:cs="Arial"/>
-          <w:bCs/>
-          <w:sz w:val="24"/>
-          <w:szCs w:val="24"/>
-        </w:rPr>
-        <w:t>will</w:t>
-      </w:r>
-      <w:proofErr w:type="spellEnd"/>
-      <w:r>
-        <w:rPr>
-          <w:rFonts w:ascii="Arial" w:hAnsi="Arial" w:cs="Arial"/>
-          <w:bCs/>
-          <w:sz w:val="24"/>
-          <w:szCs w:val="24"/>
-        </w:rPr>
-        <w:t xml:space="preserve"> </w:t>
-      </w:r>
-      <w:proofErr w:type="spellStart"/>
-      <w:r>
-        <w:rPr>
-          <w:rFonts w:ascii="Arial" w:hAnsi="Arial" w:cs="Arial"/>
-          <w:bCs/>
-          <w:sz w:val="24"/>
-          <w:szCs w:val="24"/>
-        </w:rPr>
-        <w:t>allow</w:t>
-      </w:r>
-      <w:proofErr w:type="spellEnd"/>
-      <w:r>
-        <w:rPr>
-          <w:rFonts w:ascii="Arial" w:hAnsi="Arial" w:cs="Arial"/>
-          <w:bCs/>
-          <w:sz w:val="24"/>
-          <w:szCs w:val="24"/>
-        </w:rPr>
-        <w:t xml:space="preserve"> healthcare </w:t>
-      </w:r>
-      <w:proofErr w:type="spellStart"/>
-      <w:r>
-        <w:rPr>
-          <w:rFonts w:ascii="Arial" w:hAnsi="Arial" w:cs="Arial"/>
-          <w:bCs/>
-          <w:sz w:val="24"/>
-          <w:szCs w:val="24"/>
-        </w:rPr>
-        <w:t>professionals</w:t>
-      </w:r>
-      <w:proofErr w:type="spellEnd"/>
-      <w:r>
-        <w:rPr>
-          <w:rFonts w:ascii="Arial" w:hAnsi="Arial" w:cs="Arial"/>
-          <w:bCs/>
-          <w:sz w:val="24"/>
-          <w:szCs w:val="24"/>
-        </w:rPr>
-        <w:t xml:space="preserve"> </w:t>
-      </w:r>
-      <w:proofErr w:type="spellStart"/>
-      <w:r>
-        <w:rPr>
-          <w:rFonts w:ascii="Arial" w:hAnsi="Arial" w:cs="Arial"/>
-          <w:bCs/>
-          <w:sz w:val="24"/>
-          <w:szCs w:val="24"/>
-        </w:rPr>
-        <w:t>and</w:t>
-      </w:r>
-      <w:proofErr w:type="spellEnd"/>
-      <w:r>
-        <w:rPr>
-          <w:rFonts w:ascii="Arial" w:hAnsi="Arial" w:cs="Arial"/>
-          <w:bCs/>
-          <w:sz w:val="24"/>
-          <w:szCs w:val="24"/>
-        </w:rPr>
-        <w:t xml:space="preserve"> </w:t>
-      </w:r>
-      <w:proofErr w:type="spellStart"/>
-      <w:r>
-        <w:rPr>
-          <w:rFonts w:ascii="Arial" w:hAnsi="Arial" w:cs="Arial"/>
-          <w:bCs/>
-          <w:sz w:val="24"/>
-          <w:szCs w:val="24"/>
-        </w:rPr>
-        <w:t>patients</w:t>
-      </w:r>
-      <w:proofErr w:type="spellEnd"/>
-      <w:r>
-        <w:rPr>
-          <w:rFonts w:ascii="Arial" w:hAnsi="Arial" w:cs="Arial"/>
-          <w:bCs/>
-          <w:sz w:val="24"/>
-          <w:szCs w:val="24"/>
-        </w:rPr>
-        <w:t xml:space="preserve"> </w:t>
-      </w:r>
-      <w:proofErr w:type="spellStart"/>
-      <w:r>
-        <w:rPr>
-          <w:rFonts w:ascii="Arial" w:hAnsi="Arial" w:cs="Arial"/>
-          <w:bCs/>
-          <w:sz w:val="24"/>
-          <w:szCs w:val="24"/>
-        </w:rPr>
-        <w:t>to</w:t>
-      </w:r>
-      <w:proofErr w:type="spellEnd"/>
-      <w:r>
-        <w:rPr>
-          <w:rFonts w:ascii="Arial" w:hAnsi="Arial" w:cs="Arial"/>
-          <w:bCs/>
-          <w:sz w:val="24"/>
-          <w:szCs w:val="24"/>
-        </w:rPr>
-        <w:t xml:space="preserve"> </w:t>
-      </w:r>
-      <w:proofErr w:type="spellStart"/>
-      <w:r>
-        <w:rPr>
-          <w:rFonts w:ascii="Arial" w:hAnsi="Arial" w:cs="Arial"/>
-          <w:bCs/>
-          <w:sz w:val="24"/>
-          <w:szCs w:val="24"/>
-        </w:rPr>
-        <w:t>access</w:t>
-      </w:r>
-      <w:proofErr w:type="spellEnd"/>
-      <w:r>
-        <w:rPr>
-          <w:rFonts w:ascii="Arial" w:hAnsi="Arial" w:cs="Arial"/>
-          <w:bCs/>
-          <w:sz w:val="24"/>
-          <w:szCs w:val="24"/>
-        </w:rPr>
-        <w:t xml:space="preserve"> </w:t>
-      </w:r>
-      <w:proofErr w:type="spellStart"/>
-      <w:r>
-        <w:rPr>
-          <w:rFonts w:ascii="Arial" w:hAnsi="Arial" w:cs="Arial"/>
-          <w:bCs/>
-          <w:sz w:val="24"/>
-          <w:szCs w:val="24"/>
-        </w:rPr>
-        <w:t>consultation</w:t>
-      </w:r>
-      <w:proofErr w:type="spellEnd"/>
-      <w:r>
-        <w:rPr>
-          <w:rFonts w:ascii="Arial" w:hAnsi="Arial" w:cs="Arial"/>
-          <w:bCs/>
-          <w:sz w:val="24"/>
-          <w:szCs w:val="24"/>
-        </w:rPr>
-        <w:t xml:space="preserve"> histories, </w:t>
-      </w:r>
-      <w:proofErr w:type="spellStart"/>
-      <w:r>
-        <w:rPr>
-          <w:rFonts w:ascii="Arial" w:hAnsi="Arial" w:cs="Arial"/>
-          <w:bCs/>
-          <w:sz w:val="24"/>
-          <w:szCs w:val="24"/>
-        </w:rPr>
-        <w:t>test</w:t>
-      </w:r>
-      <w:proofErr w:type="spellEnd"/>
-      <w:r>
-        <w:rPr>
-          <w:rFonts w:ascii="Arial" w:hAnsi="Arial" w:cs="Arial"/>
-          <w:bCs/>
-          <w:sz w:val="24"/>
-          <w:szCs w:val="24"/>
-        </w:rPr>
-        <w:t xml:space="preserve"> </w:t>
-      </w:r>
-      <w:proofErr w:type="spellStart"/>
-      <w:r>
-        <w:rPr>
-          <w:rFonts w:ascii="Arial" w:hAnsi="Arial" w:cs="Arial"/>
-          <w:bCs/>
-          <w:sz w:val="24"/>
-          <w:szCs w:val="24"/>
-        </w:rPr>
-        <w:t>results</w:t>
-      </w:r>
-      <w:proofErr w:type="spellEnd"/>
-      <w:r>
-        <w:rPr>
-          <w:rFonts w:ascii="Arial" w:hAnsi="Arial" w:cs="Arial"/>
-          <w:bCs/>
-          <w:sz w:val="24"/>
-          <w:szCs w:val="24"/>
-        </w:rPr>
-        <w:t xml:space="preserve">, </w:t>
-      </w:r>
-      <w:proofErr w:type="spellStart"/>
-      <w:r>
-        <w:rPr>
-          <w:rFonts w:ascii="Arial" w:hAnsi="Arial" w:cs="Arial"/>
-          <w:bCs/>
-          <w:sz w:val="24"/>
-          <w:szCs w:val="24"/>
-        </w:rPr>
-        <w:t>and</w:t>
-      </w:r>
-      <w:proofErr w:type="spellEnd"/>
-      <w:r>
-        <w:rPr>
-          <w:rFonts w:ascii="Arial" w:hAnsi="Arial" w:cs="Arial"/>
-          <w:bCs/>
-          <w:sz w:val="24"/>
-          <w:szCs w:val="24"/>
-        </w:rPr>
-        <w:t xml:space="preserve"> medical </w:t>
-      </w:r>
-      <w:proofErr w:type="spellStart"/>
-      <w:r>
-        <w:rPr>
-          <w:rFonts w:ascii="Arial" w:hAnsi="Arial" w:cs="Arial"/>
-          <w:bCs/>
-          <w:sz w:val="24"/>
-          <w:szCs w:val="24"/>
-        </w:rPr>
-        <w:t>guidance</w:t>
-      </w:r>
-      <w:proofErr w:type="spellEnd"/>
-      <w:r>
-        <w:rPr>
-          <w:rFonts w:ascii="Arial" w:hAnsi="Arial" w:cs="Arial"/>
-          <w:bCs/>
-          <w:sz w:val="24"/>
-          <w:szCs w:val="24"/>
-        </w:rPr>
-        <w:t xml:space="preserve"> </w:t>
-      </w:r>
-      <w:proofErr w:type="spellStart"/>
-      <w:r>
-        <w:rPr>
-          <w:rFonts w:ascii="Arial" w:hAnsi="Arial" w:cs="Arial"/>
-          <w:bCs/>
-          <w:sz w:val="24"/>
-          <w:szCs w:val="24"/>
-        </w:rPr>
-        <w:t>from</w:t>
-      </w:r>
-      <w:proofErr w:type="spellEnd"/>
-      <w:r>
-        <w:rPr>
-          <w:rFonts w:ascii="Arial" w:hAnsi="Arial" w:cs="Arial"/>
-          <w:bCs/>
-          <w:sz w:val="24"/>
-          <w:szCs w:val="24"/>
-        </w:rPr>
-        <w:t xml:space="preserve"> </w:t>
-      </w:r>
-      <w:proofErr w:type="spellStart"/>
-      <w:r>
-        <w:rPr>
-          <w:rFonts w:ascii="Arial" w:hAnsi="Arial" w:cs="Arial"/>
-          <w:bCs/>
-          <w:sz w:val="24"/>
-          <w:szCs w:val="24"/>
-        </w:rPr>
-        <w:t>any</w:t>
-      </w:r>
-      <w:proofErr w:type="spellEnd"/>
-      <w:r>
-        <w:rPr>
-          <w:rFonts w:ascii="Arial" w:hAnsi="Arial" w:cs="Arial"/>
-          <w:bCs/>
-          <w:sz w:val="24"/>
-          <w:szCs w:val="24"/>
-        </w:rPr>
-        <w:t xml:space="preserve"> </w:t>
-      </w:r>
-      <w:proofErr w:type="spellStart"/>
-      <w:r>
-        <w:rPr>
-          <w:rFonts w:ascii="Arial" w:hAnsi="Arial" w:cs="Arial"/>
-          <w:bCs/>
-          <w:sz w:val="24"/>
-          <w:szCs w:val="24"/>
-        </w:rPr>
-        <w:t>location</w:t>
-      </w:r>
-      <w:proofErr w:type="spellEnd"/>
-      <w:r>
-        <w:rPr>
-          <w:rFonts w:ascii="Arial" w:hAnsi="Arial" w:cs="Arial"/>
-          <w:bCs/>
-          <w:sz w:val="24"/>
-          <w:szCs w:val="24"/>
-        </w:rPr>
-        <w:t xml:space="preserve"> </w:t>
-      </w:r>
-      <w:proofErr w:type="spellStart"/>
-      <w:r>
-        <w:rPr>
-          <w:rFonts w:ascii="Arial" w:hAnsi="Arial" w:cs="Arial"/>
-          <w:bCs/>
-          <w:sz w:val="24"/>
-          <w:szCs w:val="24"/>
-        </w:rPr>
-        <w:t>with</w:t>
-      </w:r>
-      <w:proofErr w:type="spellEnd"/>
-      <w:r>
-        <w:rPr>
-          <w:rFonts w:ascii="Arial" w:hAnsi="Arial" w:cs="Arial"/>
-          <w:bCs/>
-          <w:sz w:val="24"/>
-          <w:szCs w:val="24"/>
-        </w:rPr>
-        <w:t xml:space="preserve"> internet </w:t>
-      </w:r>
-      <w:proofErr w:type="spellStart"/>
-      <w:r>
-        <w:rPr>
-          <w:rFonts w:ascii="Arial" w:hAnsi="Arial" w:cs="Arial"/>
-          <w:bCs/>
-          <w:sz w:val="24"/>
-          <w:szCs w:val="24"/>
-        </w:rPr>
-        <w:t>access</w:t>
-      </w:r>
-      <w:proofErr w:type="spellEnd"/>
-      <w:r>
-        <w:rPr>
-          <w:rFonts w:ascii="Arial" w:hAnsi="Arial" w:cs="Arial"/>
-          <w:bCs/>
-          <w:sz w:val="24"/>
-          <w:szCs w:val="24"/>
-        </w:rPr>
-        <w:t xml:space="preserve">. The </w:t>
-      </w:r>
-      <w:proofErr w:type="spellStart"/>
-      <w:r>
-        <w:rPr>
-          <w:rFonts w:ascii="Arial" w:hAnsi="Arial" w:cs="Arial"/>
-          <w:bCs/>
-          <w:sz w:val="24"/>
-          <w:szCs w:val="24"/>
-        </w:rPr>
-        <w:t>methodology</w:t>
-      </w:r>
-      <w:proofErr w:type="spellEnd"/>
-      <w:r>
-        <w:rPr>
-          <w:rFonts w:ascii="Arial" w:hAnsi="Arial" w:cs="Arial"/>
-          <w:bCs/>
-          <w:sz w:val="24"/>
-          <w:szCs w:val="24"/>
-        </w:rPr>
-        <w:t xml:space="preserve"> </w:t>
-      </w:r>
-      <w:proofErr w:type="spellStart"/>
-      <w:r>
-        <w:rPr>
-          <w:rFonts w:ascii="Arial" w:hAnsi="Arial" w:cs="Arial"/>
-          <w:bCs/>
-          <w:sz w:val="24"/>
-          <w:szCs w:val="24"/>
-        </w:rPr>
-        <w:t>is</w:t>
-      </w:r>
-      <w:proofErr w:type="spellEnd"/>
-      <w:r>
-        <w:rPr>
-          <w:rFonts w:ascii="Arial" w:hAnsi="Arial" w:cs="Arial"/>
-          <w:bCs/>
-          <w:sz w:val="24"/>
-          <w:szCs w:val="24"/>
-        </w:rPr>
-        <w:t xml:space="preserve"> </w:t>
-      </w:r>
-      <w:proofErr w:type="spellStart"/>
-      <w:r>
-        <w:rPr>
-          <w:rFonts w:ascii="Arial" w:hAnsi="Arial" w:cs="Arial"/>
-          <w:bCs/>
-          <w:sz w:val="24"/>
-          <w:szCs w:val="24"/>
-        </w:rPr>
-        <w:t>based</w:t>
-      </w:r>
-      <w:proofErr w:type="spellEnd"/>
-      <w:r>
-        <w:rPr>
-          <w:rFonts w:ascii="Arial" w:hAnsi="Arial" w:cs="Arial"/>
-          <w:bCs/>
-          <w:sz w:val="24"/>
-          <w:szCs w:val="24"/>
-        </w:rPr>
-        <w:t xml:space="preserve"> </w:t>
-      </w:r>
-      <w:proofErr w:type="spellStart"/>
-      <w:r>
-        <w:rPr>
-          <w:rFonts w:ascii="Arial" w:hAnsi="Arial" w:cs="Arial"/>
-          <w:bCs/>
-          <w:sz w:val="24"/>
-          <w:szCs w:val="24"/>
-        </w:rPr>
-        <w:t>on</w:t>
-      </w:r>
-      <w:proofErr w:type="spellEnd"/>
-      <w:r>
-        <w:rPr>
-          <w:rFonts w:ascii="Arial" w:hAnsi="Arial" w:cs="Arial"/>
-          <w:bCs/>
-          <w:sz w:val="24"/>
-          <w:szCs w:val="24"/>
-        </w:rPr>
-        <w:t xml:space="preserve"> incremental </w:t>
-      </w:r>
-      <w:proofErr w:type="spellStart"/>
-      <w:r>
-        <w:rPr>
-          <w:rFonts w:ascii="Arial" w:hAnsi="Arial" w:cs="Arial"/>
-          <w:bCs/>
-          <w:sz w:val="24"/>
-          <w:szCs w:val="24"/>
-        </w:rPr>
-        <w:t>development</w:t>
-      </w:r>
-      <w:proofErr w:type="spellEnd"/>
-      <w:r>
-        <w:rPr>
-          <w:rFonts w:ascii="Arial" w:hAnsi="Arial" w:cs="Arial"/>
-          <w:bCs/>
-          <w:sz w:val="24"/>
-          <w:szCs w:val="24"/>
-        </w:rPr>
-        <w:t xml:space="preserve"> </w:t>
-      </w:r>
-      <w:proofErr w:type="spellStart"/>
-      <w:r>
-        <w:rPr>
-          <w:rFonts w:ascii="Arial" w:hAnsi="Arial" w:cs="Arial"/>
-          <w:bCs/>
-          <w:sz w:val="24"/>
-          <w:szCs w:val="24"/>
-        </w:rPr>
-        <w:t>and</w:t>
-      </w:r>
-      <w:proofErr w:type="spellEnd"/>
-      <w:r>
-        <w:rPr>
-          <w:rFonts w:ascii="Arial" w:hAnsi="Arial" w:cs="Arial"/>
-          <w:bCs/>
-          <w:sz w:val="24"/>
-          <w:szCs w:val="24"/>
-        </w:rPr>
-        <w:t xml:space="preserve"> </w:t>
-      </w:r>
-      <w:proofErr w:type="spellStart"/>
-      <w:r>
-        <w:rPr>
-          <w:rFonts w:ascii="Arial" w:hAnsi="Arial" w:cs="Arial"/>
-          <w:bCs/>
-          <w:sz w:val="24"/>
-          <w:szCs w:val="24"/>
-        </w:rPr>
-        <w:t>employs</w:t>
-      </w:r>
-      <w:proofErr w:type="spellEnd"/>
-      <w:r>
-        <w:rPr>
-          <w:rFonts w:ascii="Arial" w:hAnsi="Arial" w:cs="Arial"/>
-          <w:bCs/>
-          <w:sz w:val="24"/>
-          <w:szCs w:val="24"/>
-        </w:rPr>
-        <w:t xml:space="preserve"> </w:t>
-      </w:r>
-      <w:proofErr w:type="spellStart"/>
-      <w:r>
-        <w:rPr>
-          <w:rFonts w:ascii="Arial" w:hAnsi="Arial" w:cs="Arial"/>
-          <w:bCs/>
-          <w:sz w:val="24"/>
-          <w:szCs w:val="24"/>
-        </w:rPr>
-        <w:t>modern</w:t>
-      </w:r>
-      <w:proofErr w:type="spellEnd"/>
-      <w:r>
-        <w:rPr>
-          <w:rFonts w:ascii="Arial" w:hAnsi="Arial" w:cs="Arial"/>
-          <w:bCs/>
-          <w:sz w:val="24"/>
-          <w:szCs w:val="24"/>
-        </w:rPr>
-        <w:t xml:space="preserve"> tools </w:t>
-      </w:r>
-      <w:proofErr w:type="spellStart"/>
-      <w:r>
-        <w:rPr>
-          <w:rFonts w:ascii="Arial" w:hAnsi="Arial" w:cs="Arial"/>
-          <w:bCs/>
-          <w:sz w:val="24"/>
-          <w:szCs w:val="24"/>
-        </w:rPr>
-        <w:t>such</w:t>
-      </w:r>
-      <w:proofErr w:type="spellEnd"/>
-      <w:r>
-        <w:rPr>
-          <w:rFonts w:ascii="Arial" w:hAnsi="Arial" w:cs="Arial"/>
-          <w:bCs/>
-          <w:sz w:val="24"/>
-          <w:szCs w:val="24"/>
-        </w:rPr>
-        <w:t xml:space="preserve"> as Java, Spring, </w:t>
+      <w:r>
+        <w:rPr>
+          <w:rFonts w:ascii="Arial" w:hAnsi="Arial" w:cs="Arial"/>
+          <w:bCs/>
+          <w:sz w:val="24"/>
+          <w:szCs w:val="24"/>
+        </w:rPr>
+        <w:t xml:space="preserve">Prenatal care is essential to ensure the health of both the mother and the fetus, allowing for the early detection of risks and the implementation of preventive measures. However, many healthcare units still rely on paper-based records, which hinders access and continuity of medical information. This work proposes the development of an electronic prenatal care card, accessible via the web, which organizes, stores, and makes available clinical data in a secure and efficient way. The system will allow healthcare professionals and patients to access consultation histories, test results, and medical guidance from any location with internet access. The methodology is based on incremental development and employs modern tools such as Java, Spring, </w:t>
       </w:r>
       <w:r>
         <w:rPr>
@@ -2979,227 +1248,7 @@
           <w:sz w:val="24"/>
           <w:szCs w:val="24"/>
         </w:rPr>
-        <w:t xml:space="preserve">, Angular, </w:t>
-      </w:r>
-      <w:proofErr w:type="spellStart"/>
-      <w:r>
-        <w:rPr>
-          <w:rFonts w:ascii="Arial" w:hAnsi="Arial" w:cs="Arial"/>
-          <w:bCs/>
-          <w:sz w:val="24"/>
-          <w:szCs w:val="24"/>
-        </w:rPr>
-        <w:t>and</w:t>
-      </w:r>
-      <w:proofErr w:type="spellEnd"/>
-      <w:r>
-        <w:rPr>
-          <w:rFonts w:ascii="Arial" w:hAnsi="Arial" w:cs="Arial"/>
-          <w:bCs/>
-          <w:sz w:val="24"/>
-          <w:szCs w:val="24"/>
-        </w:rPr>
-        <w:t xml:space="preserve"> JWT. The </w:t>
-      </w:r>
-      <w:proofErr w:type="spellStart"/>
-      <w:r>
-        <w:rPr>
-          <w:rFonts w:ascii="Arial" w:hAnsi="Arial" w:cs="Arial"/>
-          <w:bCs/>
-          <w:sz w:val="24"/>
-          <w:szCs w:val="24"/>
-        </w:rPr>
-        <w:t>aim</w:t>
-      </w:r>
-      <w:proofErr w:type="spellEnd"/>
-      <w:r>
-        <w:rPr>
-          <w:rFonts w:ascii="Arial" w:hAnsi="Arial" w:cs="Arial"/>
-          <w:bCs/>
-          <w:sz w:val="24"/>
-          <w:szCs w:val="24"/>
-        </w:rPr>
-        <w:t xml:space="preserve"> </w:t>
-      </w:r>
-      <w:proofErr w:type="spellStart"/>
-      <w:r>
-        <w:rPr>
-          <w:rFonts w:ascii="Arial" w:hAnsi="Arial" w:cs="Arial"/>
-          <w:bCs/>
-          <w:sz w:val="24"/>
-          <w:szCs w:val="24"/>
-        </w:rPr>
-        <w:t>is</w:t>
-      </w:r>
-      <w:proofErr w:type="spellEnd"/>
-      <w:r>
-        <w:rPr>
-          <w:rFonts w:ascii="Arial" w:hAnsi="Arial" w:cs="Arial"/>
-          <w:bCs/>
-          <w:sz w:val="24"/>
-          <w:szCs w:val="24"/>
-        </w:rPr>
-        <w:t xml:space="preserve"> </w:t>
-      </w:r>
-      <w:proofErr w:type="spellStart"/>
-      <w:r>
-        <w:rPr>
-          <w:rFonts w:ascii="Arial" w:hAnsi="Arial" w:cs="Arial"/>
-          <w:bCs/>
-          <w:sz w:val="24"/>
-          <w:szCs w:val="24"/>
-        </w:rPr>
-        <w:t>to</w:t>
-      </w:r>
-      <w:proofErr w:type="spellEnd"/>
-      <w:r>
-        <w:rPr>
-          <w:rFonts w:ascii="Arial" w:hAnsi="Arial" w:cs="Arial"/>
-          <w:bCs/>
-          <w:sz w:val="24"/>
-          <w:szCs w:val="24"/>
-        </w:rPr>
-        <w:t xml:space="preserve"> improve maternal </w:t>
-      </w:r>
-      <w:proofErr w:type="spellStart"/>
-      <w:r>
-        <w:rPr>
-          <w:rFonts w:ascii="Arial" w:hAnsi="Arial" w:cs="Arial"/>
-          <w:bCs/>
-          <w:sz w:val="24"/>
-          <w:szCs w:val="24"/>
-        </w:rPr>
-        <w:t>health</w:t>
-      </w:r>
-      <w:proofErr w:type="spellEnd"/>
-      <w:r>
-        <w:rPr>
-          <w:rFonts w:ascii="Arial" w:hAnsi="Arial" w:cs="Arial"/>
-          <w:bCs/>
-          <w:sz w:val="24"/>
-          <w:szCs w:val="24"/>
-        </w:rPr>
-        <w:t xml:space="preserve"> </w:t>
-      </w:r>
-      <w:proofErr w:type="spellStart"/>
-      <w:r>
-        <w:rPr>
-          <w:rFonts w:ascii="Arial" w:hAnsi="Arial" w:cs="Arial"/>
-          <w:bCs/>
-          <w:sz w:val="24"/>
-          <w:szCs w:val="24"/>
-        </w:rPr>
-        <w:t>indicators</w:t>
-      </w:r>
-      <w:proofErr w:type="spellEnd"/>
-      <w:r>
-        <w:rPr>
-          <w:rFonts w:ascii="Arial" w:hAnsi="Arial" w:cs="Arial"/>
-          <w:bCs/>
-          <w:sz w:val="24"/>
-          <w:szCs w:val="24"/>
-        </w:rPr>
-        <w:t xml:space="preserve"> </w:t>
-      </w:r>
-      <w:proofErr w:type="spellStart"/>
-      <w:r>
-        <w:rPr>
-          <w:rFonts w:ascii="Arial" w:hAnsi="Arial" w:cs="Arial"/>
-          <w:bCs/>
-          <w:sz w:val="24"/>
-          <w:szCs w:val="24"/>
-        </w:rPr>
-        <w:t>and</w:t>
-      </w:r>
-      <w:proofErr w:type="spellEnd"/>
-      <w:r>
-        <w:rPr>
-          <w:rFonts w:ascii="Arial" w:hAnsi="Arial" w:cs="Arial"/>
-          <w:bCs/>
-          <w:sz w:val="24"/>
-          <w:szCs w:val="24"/>
-        </w:rPr>
-        <w:t xml:space="preserve"> </w:t>
-      </w:r>
-      <w:proofErr w:type="spellStart"/>
-      <w:r>
-        <w:rPr>
-          <w:rFonts w:ascii="Arial" w:hAnsi="Arial" w:cs="Arial"/>
-          <w:bCs/>
-          <w:sz w:val="24"/>
-          <w:szCs w:val="24"/>
-        </w:rPr>
-        <w:t>promote</w:t>
-      </w:r>
-      <w:proofErr w:type="spellEnd"/>
-      <w:r>
-        <w:rPr>
-          <w:rFonts w:ascii="Arial" w:hAnsi="Arial" w:cs="Arial"/>
-          <w:bCs/>
-          <w:sz w:val="24"/>
-          <w:szCs w:val="24"/>
-        </w:rPr>
-        <w:t xml:space="preserve"> </w:t>
-      </w:r>
-      <w:proofErr w:type="spellStart"/>
-      <w:r>
-        <w:rPr>
-          <w:rFonts w:ascii="Arial" w:hAnsi="Arial" w:cs="Arial"/>
-          <w:bCs/>
-          <w:sz w:val="24"/>
-          <w:szCs w:val="24"/>
-        </w:rPr>
-        <w:t>digitalization</w:t>
-      </w:r>
-      <w:proofErr w:type="spellEnd"/>
-      <w:r>
-        <w:rPr>
-          <w:rFonts w:ascii="Arial" w:hAnsi="Arial" w:cs="Arial"/>
-          <w:bCs/>
-          <w:sz w:val="24"/>
-          <w:szCs w:val="24"/>
-        </w:rPr>
-        <w:t xml:space="preserve"> in </w:t>
-      </w:r>
-      <w:proofErr w:type="spellStart"/>
-      <w:r>
-        <w:rPr>
-          <w:rFonts w:ascii="Arial" w:hAnsi="Arial" w:cs="Arial"/>
-          <w:bCs/>
-          <w:sz w:val="24"/>
-          <w:szCs w:val="24"/>
-        </w:rPr>
-        <w:t>the</w:t>
-      </w:r>
-      <w:proofErr w:type="spellEnd"/>
-      <w:r>
-        <w:rPr>
-          <w:rFonts w:ascii="Arial" w:hAnsi="Arial" w:cs="Arial"/>
-          <w:bCs/>
-          <w:sz w:val="24"/>
-          <w:szCs w:val="24"/>
-        </w:rPr>
-        <w:t xml:space="preserve"> </w:t>
-      </w:r>
-      <w:proofErr w:type="spellStart"/>
-      <w:r>
-        <w:rPr>
-          <w:rFonts w:ascii="Arial" w:hAnsi="Arial" w:cs="Arial"/>
-          <w:bCs/>
-          <w:sz w:val="24"/>
-          <w:szCs w:val="24"/>
-        </w:rPr>
-        <w:t>public</w:t>
-      </w:r>
-      <w:proofErr w:type="spellEnd"/>
-      <w:r>
-        <w:rPr>
-          <w:rFonts w:ascii="Arial" w:hAnsi="Arial" w:cs="Arial"/>
-          <w:bCs/>
-          <w:sz w:val="24"/>
-          <w:szCs w:val="24"/>
-        </w:rPr>
-        <w:t xml:space="preserve"> healthcare sector.</w:t>
+        <w:t>, Angular, and JWT. The aim is to improve maternal health indicators and promote digitalization in the public healthcare sector.</w:t>
       </w:r>
     </w:p>
     <w:p>
@@ -3220,87 +1269,7 @@
           <w:sz w:val="24"/>
           <w:szCs w:val="24"/>
         </w:rPr>
-        <w:t xml:space="preserve">Keywords: </w:t>
-      </w:r>
-      <w:proofErr w:type="spellStart"/>
-      <w:r>
-        <w:rPr>
-          <w:rFonts w:ascii="Arial" w:hAnsi="Arial" w:cs="Arial"/>
-          <w:bCs/>
-          <w:sz w:val="24"/>
-          <w:szCs w:val="24"/>
-        </w:rPr>
-        <w:t>Prenatal</w:t>
-      </w:r>
-      <w:proofErr w:type="spellEnd"/>
-      <w:r>
-        <w:rPr>
-          <w:rFonts w:ascii="Arial" w:hAnsi="Arial" w:cs="Arial"/>
-          <w:bCs/>
-          <w:sz w:val="24"/>
-          <w:szCs w:val="24"/>
-        </w:rPr>
-        <w:t xml:space="preserve">. Web </w:t>
-      </w:r>
-      <w:proofErr w:type="spellStart"/>
-      <w:r>
-        <w:rPr>
-          <w:rFonts w:ascii="Arial" w:hAnsi="Arial" w:cs="Arial"/>
-          <w:bCs/>
-          <w:sz w:val="24"/>
-          <w:szCs w:val="24"/>
-        </w:rPr>
-        <w:t>Application</w:t>
-      </w:r>
-      <w:proofErr w:type="spellEnd"/>
-      <w:r>
-        <w:rPr>
-          <w:rFonts w:ascii="Arial" w:hAnsi="Arial" w:cs="Arial"/>
-          <w:bCs/>
-          <w:sz w:val="24"/>
-          <w:szCs w:val="24"/>
-        </w:rPr>
-        <w:t xml:space="preserve">. Digital Health. </w:t>
-      </w:r>
-      <w:proofErr w:type="spellStart"/>
-      <w:r>
-        <w:rPr>
-          <w:rFonts w:ascii="Arial" w:hAnsi="Arial" w:cs="Arial"/>
-          <w:bCs/>
-          <w:sz w:val="24"/>
-          <w:szCs w:val="24"/>
-        </w:rPr>
-        <w:t>Gestational</w:t>
-      </w:r>
-      <w:proofErr w:type="spellEnd"/>
-      <w:r>
-        <w:rPr>
-          <w:rFonts w:ascii="Arial" w:hAnsi="Arial" w:cs="Arial"/>
-          <w:bCs/>
-          <w:sz w:val="24"/>
-          <w:szCs w:val="24"/>
-        </w:rPr>
-        <w:t xml:space="preserve"> </w:t>
-      </w:r>
-      <w:proofErr w:type="spellStart"/>
-      <w:r>
-        <w:rPr>
-          <w:rFonts w:ascii="Arial" w:hAnsi="Arial" w:cs="Arial"/>
-          <w:bCs/>
-          <w:sz w:val="24"/>
-          <w:szCs w:val="24"/>
-        </w:rPr>
-        <w:t>Monitoring</w:t>
-      </w:r>
-      <w:proofErr w:type="spellEnd"/>
-      <w:r>
-        <w:rPr>
-          <w:rFonts w:ascii="Arial" w:hAnsi="Arial" w:cs="Arial"/>
-          <w:bCs/>
-          <w:sz w:val="24"/>
-          <w:szCs w:val="24"/>
-        </w:rPr>
-        <w:t>. Technology.</w:t>
+        <w:t>Keywords: Prenatal. Web Application. Digital Health. Gestational Monitoring. Technology.</w:t>
       </w:r>
     </w:p>
     <w:p>
@@ -4817,98 +2786,6 @@
           <w:szCs w:val="24"/>
         </w:rPr>
         <w:t>B</w:t>
-      </w:r>
-      <w:r>
-        <w:rPr>
-          <w:rFonts w:ascii="Arial" w:hAnsi="Arial" w:cs="Arial"/>
-          <w:sz w:val="24"/>
-          <w:szCs w:val="24"/>
-        </w:rPr>
-        <w:t xml:space="preserve"> - </w:t>
-      </w:r>
-      <w:r>
-        <w:rPr>
-          <w:rFonts w:ascii="Arial" w:hAnsi="Arial" w:cs="Arial"/>
-          <w:sz w:val="24"/>
-          <w:szCs w:val="24"/>
-        </w:rPr>
-        <w:t>D</w:t>
-      </w:r>
-      <w:r>
-        <w:rPr>
-          <w:rFonts w:ascii="Arial" w:hAnsi="Arial" w:cs="Arial"/>
-          <w:sz w:val="24"/>
-          <w:szCs w:val="24"/>
-        </w:rPr>
-        <w:t>iagrama de classes do sistema FAP Web</w:t>
-      </w:r>
-      <w:r>
-        <w:rPr>
-          <w:rFonts w:ascii="Arial" w:hAnsi="Arial" w:cs="Arial"/>
-          <w:bCs/>
-          <w:sz w:val="24"/>
-          <w:szCs w:val="24"/>
-        </w:rPr>
-        <w:tab/>
-      </w:r>
-      <w:r>
-        <w:rPr>
-          <w:rFonts w:ascii="Arial" w:hAnsi="Arial" w:cs="Arial"/>
-          <w:bCs/>
-          <w:sz w:val="24"/>
-          <w:szCs w:val="24"/>
-        </w:rPr>
-        <w:t>20</w:t>
-      </w:r>
-    </w:p>
-    <w:p>
-      <w:pPr>
-        <w:tabs>
-          <w:tab w:val="left" w:pos="709"/>
-          <w:tab w:val="left" w:pos="8789"/>
-        </w:tabs>
-        <w:spacing w:after="0" w:line="360" w:lineRule="auto"/>
-        <w:jc w:val="both"/>
-        <w:rPr>
-          <w:rFonts w:ascii="Arial" w:hAnsi="Arial" w:cs="Arial"/>
-          <w:bCs/>
-          <w:sz w:val="24"/>
-          <w:szCs w:val="24"/>
-        </w:rPr>
-      </w:pPr>
-      <w:r>
-        <w:rPr>
-          <w:rFonts w:ascii="Arial" w:hAnsi="Arial" w:cs="Arial"/>
-          <w:bCs/>
-          <w:sz w:val="24"/>
-          <w:szCs w:val="24"/>
-        </w:rPr>
-        <w:t>10</w:t>
-      </w:r>
-      <w:r>
-        <w:rPr>
-          <w:rFonts w:ascii="Arial" w:hAnsi="Arial" w:cs="Arial"/>
-          <w:bCs/>
-          <w:sz w:val="24"/>
-          <w:szCs w:val="24"/>
-        </w:rPr>
-        <w:tab/>
-      </w:r>
-      <w:r>
-        <w:rPr>
-          <w:rFonts w:ascii="Arial" w:hAnsi="Arial" w:cs="Arial"/>
-          <w:sz w:val="24"/>
-          <w:szCs w:val="24"/>
-        </w:rPr>
-        <w:t xml:space="preserve">APÊNDICE </w:t>
-      </w:r>
-      <w:r>
-        <w:rPr>
-          <w:rFonts w:ascii="Arial" w:hAnsi="Arial" w:cs="Arial"/>
-          <w:sz w:val="24"/>
-          <w:szCs w:val="24"/>
-        </w:rPr>
-        <w:t>C</w:t>
       </w:r>
       <w:r>
         <w:rPr>
@@ -5778,25 +3655,7 @@
           <w:sz w:val="24"/>
           <w:szCs w:val="24"/>
         </w:rPr>
-        <w:t xml:space="preserve">Spring Tools e Java: para desenvolvimento do </w:t>
-      </w:r>
-      <w:proofErr w:type="spellStart"/>
-      <w:r>
-        <w:rPr>
-          <w:rFonts w:ascii="Arial" w:hAnsi="Arial" w:cs="Arial"/>
-          <w:sz w:val="24"/>
-          <w:szCs w:val="24"/>
-        </w:rPr>
-        <w:t>backend</w:t>
-      </w:r>
-      <w:proofErr w:type="spellEnd"/>
-      <w:r>
-        <w:rPr>
-          <w:rFonts w:ascii="Arial" w:hAnsi="Arial" w:cs="Arial"/>
-          <w:sz w:val="24"/>
-          <w:szCs w:val="24"/>
-        </w:rPr>
-        <w:t>;</w:t>
+        <w:t>Spring Tools e Java: para desenvolvimento do backend;</w:t>
       </w:r>
     </w:p>
     <w:p>
@@ -5814,7 +3673,6 @@
           <w:szCs w:val="24"/>
         </w:rPr>
       </w:pPr>
-      <w:proofErr w:type="spellStart"/>
       <w:r>
         <w:rPr>
           <w:rFonts w:ascii="Arial" w:hAnsi="Arial" w:cs="Arial"/>
@@ -5824,7 +3682,6 @@
         <w:lastRenderedPageBreak/>
         <w:t>Mysql</w:t>
       </w:r>
-      <w:proofErr w:type="spellEnd"/>
       <w:r>
         <w:rPr>
           <w:rFonts w:ascii="Arial" w:hAnsi="Arial" w:cs="Arial"/>
@@ -5887,25 +3744,7 @@
           <w:sz w:val="24"/>
           <w:szCs w:val="24"/>
         </w:rPr>
-        <w:t xml:space="preserve">Angular: framework </w:t>
-      </w:r>
-      <w:proofErr w:type="spellStart"/>
-      <w:r>
-        <w:rPr>
-          <w:rFonts w:ascii="Arial" w:hAnsi="Arial" w:cs="Arial"/>
-          <w:sz w:val="24"/>
-          <w:szCs w:val="24"/>
-        </w:rPr>
-        <w:t>frontend</w:t>
-      </w:r>
-      <w:proofErr w:type="spellEnd"/>
-      <w:r>
-        <w:rPr>
-          <w:rFonts w:ascii="Arial" w:hAnsi="Arial" w:cs="Arial"/>
-          <w:sz w:val="24"/>
-          <w:szCs w:val="24"/>
-        </w:rPr>
-        <w:t xml:space="preserve"> para desenvolvimento da interface do usuário;</w:t>
+        <w:t>Angular: framework frontend para desenvolvimento da interface do usuário;</w:t>
       </w:r>
     </w:p>
     <w:p>
@@ -5953,25 +3792,7 @@
           <w:sz w:val="24"/>
           <w:szCs w:val="24"/>
         </w:rPr>
-        <w:t xml:space="preserve">Swagger: documentação dos </w:t>
-      </w:r>
-      <w:proofErr w:type="spellStart"/>
-      <w:r>
-        <w:rPr>
-          <w:rFonts w:ascii="Arial" w:hAnsi="Arial" w:cs="Arial"/>
-          <w:sz w:val="24"/>
-          <w:szCs w:val="24"/>
-        </w:rPr>
-        <w:t>endpoints</w:t>
-      </w:r>
-      <w:proofErr w:type="spellEnd"/>
-      <w:r>
-        <w:rPr>
-          <w:rFonts w:ascii="Arial" w:hAnsi="Arial" w:cs="Arial"/>
-          <w:sz w:val="24"/>
-          <w:szCs w:val="24"/>
-        </w:rPr>
-        <w:t xml:space="preserve"> da API;</w:t>
+        <w:t>Swagger: documentação dos endpoints da API;</w:t>
       </w:r>
     </w:p>
     <w:p>
@@ -5989,23 +3810,13 @@
           <w:szCs w:val="24"/>
         </w:rPr>
       </w:pPr>
-      <w:proofErr w:type="spellStart"/>
-      <w:r>
-        <w:rPr>
-          <w:rFonts w:ascii="Arial" w:hAnsi="Arial" w:cs="Arial"/>
-          <w:sz w:val="24"/>
-          <w:szCs w:val="24"/>
-        </w:rPr>
-        <w:t>Postman</w:t>
-      </w:r>
-      <w:proofErr w:type="spellEnd"/>
-      <w:r>
-        <w:rPr>
-          <w:rFonts w:ascii="Arial" w:hAnsi="Arial" w:cs="Arial"/>
-          <w:sz w:val="24"/>
-          <w:szCs w:val="24"/>
-        </w:rPr>
-        <w:t>: ferramenta de teste das requisições HTTP;</w:t>
+      <w:r>
+        <w:rPr>
+          <w:rFonts w:ascii="Arial" w:hAnsi="Arial" w:cs="Arial"/>
+          <w:sz w:val="24"/>
+          <w:szCs w:val="24"/>
+        </w:rPr>
+        <w:t>Postman: ferramenta de teste das requisições HTTP;</w:t>
       </w:r>
     </w:p>
     <w:p>
@@ -6048,25 +3859,7 @@
           <w:sz w:val="24"/>
           <w:szCs w:val="24"/>
         </w:rPr>
-        <w:t xml:space="preserve">Serão implementados </w:t>
-      </w:r>
-      <w:proofErr w:type="spellStart"/>
-      <w:r>
-        <w:rPr>
-          <w:rFonts w:ascii="Arial" w:hAnsi="Arial" w:cs="Arial"/>
-          <w:sz w:val="24"/>
-          <w:szCs w:val="24"/>
-        </w:rPr>
-        <w:t>endpoints</w:t>
-      </w:r>
-      <w:proofErr w:type="spellEnd"/>
-      <w:r>
-        <w:rPr>
-          <w:rFonts w:ascii="Arial" w:hAnsi="Arial" w:cs="Arial"/>
-          <w:sz w:val="24"/>
-          <w:szCs w:val="24"/>
-        </w:rPr>
-        <w:t xml:space="preserve"> protegidos por autenticação, que validarão </w:t>
+        <w:t xml:space="preserve">Serão implementados endpoints protegidos por autenticação, que validarão </w:t>
       </w:r>
       <w:r>
         <w:rPr>
@@ -6225,25 +4018,7 @@
           <w:sz w:val="24"/>
           <w:szCs w:val="24"/>
         </w:rPr>
-        <w:t xml:space="preserve">Para facilitar o uso e a compreensão dos serviços expostos pela API, foi utilizada a ferramenta Swagger UI. Essa ferramenta fornece uma interface web interativa para teste e visualização dos </w:t>
-      </w:r>
-      <w:proofErr w:type="spellStart"/>
-      <w:r>
-        <w:rPr>
-          <w:rFonts w:ascii="Arial" w:hAnsi="Arial" w:cs="Arial"/>
-          <w:sz w:val="24"/>
-          <w:szCs w:val="24"/>
-        </w:rPr>
-        <w:t>endpoints</w:t>
-      </w:r>
-      <w:proofErr w:type="spellEnd"/>
-      <w:r>
-        <w:rPr>
-          <w:rFonts w:ascii="Arial" w:hAnsi="Arial" w:cs="Arial"/>
-          <w:sz w:val="24"/>
-          <w:szCs w:val="24"/>
-        </w:rPr>
-        <w:t>, parâmetros e respostas da API.</w:t>
+        <w:t>Para facilitar o uso e a compreensão dos serviços expostos pela API, foi utilizada a ferramenta Swagger UI. Essa ferramenta fornece uma interface web interativa para teste e visualização dos endpoints, parâmetros e respostas da API.</w:t>
       </w:r>
     </w:p>
     <w:p>
@@ -6315,15 +4090,7 @@
         <w:t xml:space="preserve"> - </w:t>
       </w:r>
       <w:r>
-        <w:t xml:space="preserve">Tela inicial do Swagger com a lista de </w:t>
-      </w:r>
-      <w:proofErr w:type="spellStart"/>
-      <w:r>
-        <w:t>endpoints</w:t>
-      </w:r>
-      <w:proofErr w:type="spellEnd"/>
-      <w:r>
-        <w:t xml:space="preserve"> relacionados as consultas do paciente.</w:t>
+        <w:t>Tela inicial do Swagger com a lista de endpoints relacionados as consultas do paciente.</w:t>
       </w:r>
     </w:p>
     <w:p/>
@@ -6406,15 +4173,7 @@
         <w:t xml:space="preserve"> </w:t>
       </w:r>
       <w:r>
-        <w:t xml:space="preserve">– Tela com a lista de </w:t>
-      </w:r>
-      <w:proofErr w:type="spellStart"/>
-      <w:r>
-        <w:t>endpoints</w:t>
-      </w:r>
-      <w:proofErr w:type="spellEnd"/>
-      <w:r>
-        <w:t xml:space="preserve"> relacionados aos pacientes.</w:t>
+        <w:t>– Tela com a lista de endpoints relacionados aos pacientes.</w:t>
       </w:r>
     </w:p>
     <w:p>
@@ -6499,15 +4258,7 @@
         <w:t xml:space="preserve"> </w:t>
       </w:r>
       <w:r>
-        <w:t xml:space="preserve">– Tela com a lista de </w:t>
-      </w:r>
-      <w:proofErr w:type="spellStart"/>
-      <w:r>
-        <w:t>endpoints</w:t>
-      </w:r>
-      <w:proofErr w:type="spellEnd"/>
-      <w:r>
-        <w:t xml:space="preserve"> relacionados aos exames do paciente.</w:t>
+        <w:t>– Tela com a lista de endpoints relacionados aos exames do paciente.</w:t>
       </w:r>
     </w:p>
     <w:p/>
@@ -6577,15 +4328,7 @@
         <w:t xml:space="preserve"> </w:t>
       </w:r>
       <w:r>
-        <w:t xml:space="preserve">– Tela com a lista de </w:t>
-      </w:r>
-      <w:proofErr w:type="spellStart"/>
-      <w:r>
-        <w:t>endpoints</w:t>
-      </w:r>
-      <w:proofErr w:type="spellEnd"/>
-      <w:r>
-        <w:t xml:space="preserve"> relacionados aos </w:t>
+        <w:t xml:space="preserve">– Tela com a lista de endpoints relacionados aos </w:t>
       </w:r>
       <w:r>
         <w:t>endereços</w:t>
@@ -6658,15 +4401,7 @@
         </w:r>
       </w:fldSimple>
       <w:r>
-        <w:t xml:space="preserve"> - Tela com </w:t>
-      </w:r>
-      <w:proofErr w:type="spellStart"/>
-      <w:r>
-        <w:t>endpoints</w:t>
-      </w:r>
-      <w:proofErr w:type="spellEnd"/>
-      <w:r>
-        <w:t xml:space="preserve"> de autenticação e inscrição no sistema</w:t>
+        <w:t xml:space="preserve"> - Tela com endpoints de autenticação e inscrição no sistema</w:t>
       </w:r>
       <w:r>
         <w:rPr>
@@ -7201,7 +4936,23 @@
           <w:sz w:val="24"/>
           <w:szCs w:val="24"/>
         </w:rPr>
-        <w:t>A seguir, é possível visualizar a estrutura completa do sistema, abrangendo os módulos de autenticação, cadastro de gestante, consultas, exames, orientações e controle de usuários.</w:t>
+        <w:t xml:space="preserve">A seguir, é possível visualizar </w:t>
+      </w:r>
+      <w:r>
+        <w:rPr>
+          <w:rFonts w:ascii="Arial" w:hAnsi="Arial" w:cs="Arial"/>
+          <w:sz w:val="24"/>
+          <w:szCs w:val="24"/>
+        </w:rPr>
+        <w:t xml:space="preserve">um resumo </w:t>
+      </w:r>
+      <w:r>
+        <w:rPr>
+          <w:rFonts w:ascii="Arial" w:hAnsi="Arial" w:cs="Arial"/>
+          <w:sz w:val="24"/>
+          <w:szCs w:val="24"/>
+        </w:rPr>
+        <w:t>do sistema, abrangendo os módulos de autenticação, cadastro de gestante, consultas, exames, orientações e controle de usuários.</w:t>
       </w:r>
     </w:p>
     <w:p>
@@ -7218,10 +4969,10 @@
         </w:rPr>
         <w:lastRenderedPageBreak/>
         <w:drawing>
-          <wp:inline distT="0" distB="0" distL="0" distR="0" wp14:anchorId="0F39A743" wp14:editId="7679D14B">
-            <wp:extent cx="5396865" cy="1508760"/>
+          <wp:inline distT="0" distB="0" distL="0" distR="0" wp14:anchorId="0CEAF36F" wp14:editId="4493B02D">
+            <wp:extent cx="6115685" cy="2235835"/>
             <wp:effectExtent l="0" t="0" r="0" b="0"/>
-            <wp:docPr id="1930853448" name="Imagem 1"/>
+            <wp:docPr id="903357975" name="Imagem 1"/>
             <wp:cNvGraphicFramePr>
               <a:graphicFrameLocks xmlns:a="http://schemas.openxmlformats.org/drawingml/2006/main" noChangeAspect="1"/>
             </wp:cNvGraphicFramePr>
@@ -7229,7 +4980,7 @@
               <a:graphicData uri="http://schemas.openxmlformats.org/drawingml/2006/picture">
                 <pic:pic xmlns:pic="http://schemas.openxmlformats.org/drawingml/2006/picture">
                   <pic:nvPicPr>
-                    <pic:cNvPr id="0" name="Picture 2"/>
+                    <pic:cNvPr id="0" name="Picture 3"/>
                     <pic:cNvPicPr>
                       <a:picLocks noChangeAspect="1" noChangeArrowheads="1"/>
                     </pic:cNvPicPr>
@@ -7250,7 +5001,7 @@
                   <pic:spPr bwMode="auto">
                     <a:xfrm>
                       <a:off x="0" y="0"/>
-                      <a:ext cx="5396865" cy="1508760"/>
+                      <a:ext cx="6115685" cy="2235835"/>
                     </a:xfrm>
                     <a:prstGeom prst="rect">
                       <a:avLst/>
@@ -7303,14 +5054,62 @@
       <w:r>
         <w:t>Diagrama de classes do sistema Ficha de acompanhamento do Pré-Natal</w:t>
       </w:r>
-      <w:r>
-        <w:t xml:space="preserve"> (</w:t>
-      </w:r>
-      <w:r>
-        <w:t>APÊNDICE B</w:t>
-      </w:r>
-      <w:r>
-        <w:t xml:space="preserve"> – Em anexo)</w:t>
+    </w:p>
+    <w:p>
+      <w:pPr>
+        <w:spacing w:line="360" w:lineRule="auto"/>
+        <w:jc w:val="both"/>
+        <w:rPr>
+          <w:rFonts w:ascii="Arial" w:hAnsi="Arial" w:cs="Arial"/>
+          <w:sz w:val="24"/>
+          <w:szCs w:val="24"/>
+        </w:rPr>
+      </w:pPr>
+      <w:r>
+        <w:rPr>
+          <w:rFonts w:ascii="Arial" w:hAnsi="Arial" w:cs="Arial"/>
+          <w:sz w:val="24"/>
+          <w:szCs w:val="24"/>
+        </w:rPr>
+        <w:t>O diagrama completo pode ser acessado no seguinte link:</w:t>
+      </w:r>
+    </w:p>
+    <w:p>
+      <w:pPr>
+        <w:spacing w:line="360" w:lineRule="auto"/>
+        <w:jc w:val="both"/>
+        <w:rPr>
+          <w:rFonts w:ascii="Arial" w:hAnsi="Arial" w:cs="Arial"/>
+          <w:sz w:val="24"/>
+          <w:szCs w:val="24"/>
+        </w:rPr>
+      </w:pPr>
+      <w:r>
+        <w:rPr>
+          <w:rFonts w:ascii="Arial" w:hAnsi="Arial" w:cs="Arial"/>
+          <w:sz w:val="24"/>
+          <w:szCs w:val="24"/>
+        </w:rPr>
+        <w:t xml:space="preserve">&lt;https://github.com/VinySout/fap/blob/master/docs/DIAGRAMAS/img-pdf/Diagrama-de-classes.pdf&gt;  </w:t>
+      </w:r>
+    </w:p>
+    <w:p>
+      <w:pPr>
+        <w:spacing w:line="360" w:lineRule="auto"/>
+        <w:jc w:val="both"/>
+        <w:rPr>
+          <w:rFonts w:ascii="Arial" w:hAnsi="Arial" w:cs="Arial"/>
+          <w:sz w:val="24"/>
+          <w:szCs w:val="24"/>
+        </w:rPr>
+      </w:pPr>
+      <w:r>
+        <w:rPr>
+          <w:rFonts w:ascii="Arial" w:hAnsi="Arial" w:cs="Arial"/>
+          <w:sz w:val="24"/>
+          <w:szCs w:val="24"/>
+        </w:rPr>
+        <w:t>(Acesso em: 17 jun. 2025)</w:t>
       </w:r>
     </w:p>
     <w:p/>
@@ -9684,6 +7483,14 @@
     <w:p>
       <w:pPr>
         <w:pStyle w:val="CorpoA"/>
+        <w:pBdr>
+          <w:top w:val="none" w:sz="0" w:space="0" w:color="auto"/>
+          <w:left w:val="none" w:sz="0" w:space="0" w:color="auto"/>
+          <w:bottom w:val="none" w:sz="0" w:space="0" w:color="auto"/>
+          <w:right w:val="none" w:sz="0" w:space="0" w:color="auto"/>
+          <w:between w:val="none" w:sz="0" w:space="0" w:color="auto"/>
+          <w:bar w:val="none" w:sz="0" w:color="auto"/>
+        </w:pBdr>
         <w:tabs>
           <w:tab w:val="left" w:pos="8364"/>
         </w:tabs>
@@ -9720,13 +7527,214 @@
           <w:szCs w:val="24"/>
         </w:rPr>
       </w:pPr>
-      <w:r>
-        <w:rPr>
-          <w:rFonts w:ascii="Arial" w:hAnsi="Arial" w:cs="Arial"/>
-          <w:sz w:val="24"/>
-          <w:szCs w:val="24"/>
-        </w:rPr>
-        <w:t xml:space="preserve">9. </w:t>
+    </w:p>
+    <w:p>
+      <w:pPr>
+        <w:pStyle w:val="CorpoA"/>
+        <w:pBdr>
+          <w:top w:val="none" w:sz="0" w:space="0" w:color="auto"/>
+          <w:left w:val="none" w:sz="0" w:space="0" w:color="auto"/>
+          <w:bottom w:val="none" w:sz="0" w:space="0" w:color="auto"/>
+          <w:right w:val="none" w:sz="0" w:space="0" w:color="auto"/>
+          <w:between w:val="none" w:sz="0" w:space="0" w:color="auto"/>
+          <w:bar w:val="none" w:sz="0" w:color="auto"/>
+        </w:pBdr>
+        <w:tabs>
+          <w:tab w:val="left" w:pos="8364"/>
+        </w:tabs>
+        <w:spacing w:after="0" w:line="360" w:lineRule="auto"/>
+        <w:ind w:right="-7"/>
+        <w:jc w:val="both"/>
+        <w:rPr>
+          <w:rFonts w:ascii="Arial" w:hAnsi="Arial" w:cs="Arial"/>
+          <w:sz w:val="24"/>
+          <w:szCs w:val="24"/>
+        </w:rPr>
+      </w:pPr>
+    </w:p>
+    <w:p>
+      <w:pPr>
+        <w:pStyle w:val="CorpoA"/>
+        <w:pBdr>
+          <w:top w:val="none" w:sz="0" w:space="0" w:color="auto"/>
+          <w:left w:val="none" w:sz="0" w:space="0" w:color="auto"/>
+          <w:bottom w:val="none" w:sz="0" w:space="0" w:color="auto"/>
+          <w:right w:val="none" w:sz="0" w:space="0" w:color="auto"/>
+          <w:between w:val="none" w:sz="0" w:space="0" w:color="auto"/>
+          <w:bar w:val="none" w:sz="0" w:color="auto"/>
+        </w:pBdr>
+        <w:tabs>
+          <w:tab w:val="left" w:pos="8364"/>
+        </w:tabs>
+        <w:spacing w:after="0" w:line="360" w:lineRule="auto"/>
+        <w:ind w:right="-7"/>
+        <w:jc w:val="both"/>
+        <w:rPr>
+          <w:rFonts w:ascii="Arial" w:hAnsi="Arial" w:cs="Arial"/>
+          <w:sz w:val="24"/>
+          <w:szCs w:val="24"/>
+        </w:rPr>
+      </w:pPr>
+    </w:p>
+    <w:p>
+      <w:pPr>
+        <w:pStyle w:val="CorpoA"/>
+        <w:pBdr>
+          <w:top w:val="none" w:sz="0" w:space="0" w:color="auto"/>
+          <w:left w:val="none" w:sz="0" w:space="0" w:color="auto"/>
+          <w:bottom w:val="none" w:sz="0" w:space="0" w:color="auto"/>
+          <w:right w:val="none" w:sz="0" w:space="0" w:color="auto"/>
+          <w:between w:val="none" w:sz="0" w:space="0" w:color="auto"/>
+          <w:bar w:val="none" w:sz="0" w:color="auto"/>
+        </w:pBdr>
+        <w:tabs>
+          <w:tab w:val="left" w:pos="8364"/>
+        </w:tabs>
+        <w:spacing w:after="0" w:line="360" w:lineRule="auto"/>
+        <w:ind w:right="-7"/>
+        <w:jc w:val="both"/>
+        <w:rPr>
+          <w:rFonts w:ascii="Arial" w:hAnsi="Arial" w:cs="Arial"/>
+          <w:sz w:val="24"/>
+          <w:szCs w:val="24"/>
+        </w:rPr>
+      </w:pPr>
+    </w:p>
+    <w:p>
+      <w:pPr>
+        <w:pStyle w:val="CorpoA"/>
+        <w:pBdr>
+          <w:top w:val="none" w:sz="0" w:space="0" w:color="auto"/>
+          <w:left w:val="none" w:sz="0" w:space="0" w:color="auto"/>
+          <w:bottom w:val="none" w:sz="0" w:space="0" w:color="auto"/>
+          <w:right w:val="none" w:sz="0" w:space="0" w:color="auto"/>
+          <w:between w:val="none" w:sz="0" w:space="0" w:color="auto"/>
+          <w:bar w:val="none" w:sz="0" w:color="auto"/>
+        </w:pBdr>
+        <w:tabs>
+          <w:tab w:val="left" w:pos="8364"/>
+        </w:tabs>
+        <w:spacing w:after="0" w:line="360" w:lineRule="auto"/>
+        <w:ind w:right="-7"/>
+        <w:jc w:val="both"/>
+        <w:rPr>
+          <w:rFonts w:ascii="Arial" w:hAnsi="Arial" w:cs="Arial"/>
+          <w:sz w:val="24"/>
+          <w:szCs w:val="24"/>
+        </w:rPr>
+      </w:pPr>
+    </w:p>
+    <w:p>
+      <w:pPr>
+        <w:pStyle w:val="CorpoA"/>
+        <w:pBdr>
+          <w:top w:val="none" w:sz="0" w:space="0" w:color="auto"/>
+          <w:left w:val="none" w:sz="0" w:space="0" w:color="auto"/>
+          <w:bottom w:val="none" w:sz="0" w:space="0" w:color="auto"/>
+          <w:right w:val="none" w:sz="0" w:space="0" w:color="auto"/>
+          <w:between w:val="none" w:sz="0" w:space="0" w:color="auto"/>
+          <w:bar w:val="none" w:sz="0" w:color="auto"/>
+        </w:pBdr>
+        <w:tabs>
+          <w:tab w:val="left" w:pos="8364"/>
+        </w:tabs>
+        <w:spacing w:after="0" w:line="360" w:lineRule="auto"/>
+        <w:ind w:right="-7"/>
+        <w:jc w:val="both"/>
+        <w:rPr>
+          <w:rFonts w:ascii="Arial" w:hAnsi="Arial" w:cs="Arial"/>
+          <w:sz w:val="24"/>
+          <w:szCs w:val="24"/>
+        </w:rPr>
+      </w:pPr>
+    </w:p>
+    <w:p>
+      <w:pPr>
+        <w:pStyle w:val="CorpoA"/>
+        <w:pBdr>
+          <w:top w:val="none" w:sz="0" w:space="0" w:color="auto"/>
+          <w:left w:val="none" w:sz="0" w:space="0" w:color="auto"/>
+          <w:bottom w:val="none" w:sz="0" w:space="0" w:color="auto"/>
+          <w:right w:val="none" w:sz="0" w:space="0" w:color="auto"/>
+          <w:between w:val="none" w:sz="0" w:space="0" w:color="auto"/>
+          <w:bar w:val="none" w:sz="0" w:color="auto"/>
+        </w:pBdr>
+        <w:tabs>
+          <w:tab w:val="left" w:pos="8364"/>
+        </w:tabs>
+        <w:spacing w:after="0" w:line="360" w:lineRule="auto"/>
+        <w:ind w:right="-7"/>
+        <w:jc w:val="both"/>
+        <w:rPr>
+          <w:rFonts w:ascii="Arial" w:hAnsi="Arial" w:cs="Arial"/>
+          <w:sz w:val="24"/>
+          <w:szCs w:val="24"/>
+        </w:rPr>
+      </w:pPr>
+    </w:p>
+    <w:p>
+      <w:pPr>
+        <w:pStyle w:val="CorpoA"/>
+        <w:pBdr>
+          <w:top w:val="none" w:sz="0" w:space="0" w:color="auto"/>
+          <w:left w:val="none" w:sz="0" w:space="0" w:color="auto"/>
+          <w:bottom w:val="none" w:sz="0" w:space="0" w:color="auto"/>
+          <w:right w:val="none" w:sz="0" w:space="0" w:color="auto"/>
+          <w:between w:val="none" w:sz="0" w:space="0" w:color="auto"/>
+          <w:bar w:val="none" w:sz="0" w:color="auto"/>
+        </w:pBdr>
+        <w:tabs>
+          <w:tab w:val="left" w:pos="8364"/>
+        </w:tabs>
+        <w:spacing w:after="0" w:line="360" w:lineRule="auto"/>
+        <w:ind w:right="-7"/>
+        <w:jc w:val="both"/>
+        <w:rPr>
+          <w:rFonts w:ascii="Arial" w:hAnsi="Arial" w:cs="Arial"/>
+          <w:sz w:val="24"/>
+          <w:szCs w:val="24"/>
+        </w:rPr>
+      </w:pPr>
+    </w:p>
+    <w:p>
+      <w:pPr>
+        <w:pStyle w:val="CorpoA"/>
+        <w:pBdr>
+          <w:top w:val="none" w:sz="0" w:space="0" w:color="auto"/>
+          <w:left w:val="none" w:sz="0" w:space="0" w:color="auto"/>
+          <w:bottom w:val="none" w:sz="0" w:space="0" w:color="auto"/>
+          <w:right w:val="none" w:sz="0" w:space="0" w:color="auto"/>
+          <w:between w:val="none" w:sz="0" w:space="0" w:color="auto"/>
+          <w:bar w:val="none" w:sz="0" w:color="auto"/>
+        </w:pBdr>
+        <w:tabs>
+          <w:tab w:val="left" w:pos="8364"/>
+        </w:tabs>
+        <w:spacing w:after="0" w:line="360" w:lineRule="auto"/>
+        <w:ind w:right="-7"/>
+        <w:jc w:val="both"/>
+        <w:rPr>
+          <w:rFonts w:ascii="Arial" w:hAnsi="Arial" w:cs="Arial"/>
+          <w:sz w:val="24"/>
+          <w:szCs w:val="24"/>
+        </w:rPr>
+      </w:pPr>
+      <w:r>
+        <w:rPr>
+          <w:rFonts w:ascii="Arial" w:hAnsi="Arial" w:cs="Arial"/>
+          <w:sz w:val="24"/>
+          <w:szCs w:val="24"/>
+        </w:rPr>
+        <w:lastRenderedPageBreak/>
+        <w:t>9</w:t>
+      </w:r>
+      <w:r>
+        <w:rPr>
+          <w:rFonts w:ascii="Arial" w:hAnsi="Arial" w:cs="Arial"/>
+          <w:sz w:val="24"/>
+          <w:szCs w:val="24"/>
+        </w:rPr>
+        <w:t xml:space="preserve">. </w:t>
       </w:r>
       <w:r>
         <w:rPr>
@@ -9742,32 +7750,56 @@
           <w:sz w:val="24"/>
           <w:szCs w:val="24"/>
         </w:rPr>
-        <w:t xml:space="preserve">B </w:t>
-      </w:r>
-      <w:r>
-        <w:rPr>
-          <w:rFonts w:ascii="Arial" w:hAnsi="Arial" w:cs="Arial"/>
-          <w:sz w:val="24"/>
-          <w:szCs w:val="24"/>
-        </w:rPr>
-        <w:t>–</w:t>
-      </w:r>
-      <w:r>
-        <w:rPr>
-          <w:rFonts w:ascii="Arial" w:hAnsi="Arial" w:cs="Arial"/>
-          <w:sz w:val="24"/>
-          <w:szCs w:val="24"/>
-        </w:rPr>
-        <w:t xml:space="preserve"> D</w:t>
-      </w:r>
-      <w:r>
-        <w:rPr>
-          <w:rFonts w:ascii="Arial" w:hAnsi="Arial" w:cs="Arial"/>
-          <w:sz w:val="24"/>
-          <w:szCs w:val="24"/>
-        </w:rPr>
-        <w:t>iagrama de classes do sistema FAP Web</w:t>
-      </w:r>
+        <w:t>B</w:t>
+      </w:r>
+      <w:r>
+        <w:rPr>
+          <w:rFonts w:ascii="Arial" w:hAnsi="Arial" w:cs="Arial"/>
+          <w:sz w:val="24"/>
+          <w:szCs w:val="24"/>
+        </w:rPr>
+        <w:t xml:space="preserve"> - </w:t>
+      </w:r>
+      <w:r>
+        <w:rPr>
+          <w:rFonts w:ascii="Arial" w:hAnsi="Arial" w:cs="Arial"/>
+          <w:sz w:val="24"/>
+          <w:szCs w:val="24"/>
+        </w:rPr>
+        <w:t>Capturas de Tela da Aplicação</w:t>
+      </w:r>
+      <w:r>
+        <w:rPr>
+          <w:rFonts w:ascii="Arial" w:hAnsi="Arial" w:cs="Arial"/>
+          <w:sz w:val="24"/>
+          <w:szCs w:val="24"/>
+        </w:rPr>
+        <w:t xml:space="preserve"> FAP Web</w:t>
+      </w:r>
+    </w:p>
+    <w:p>
+      <w:pPr>
+        <w:pStyle w:val="CorpoA"/>
+        <w:pBdr>
+          <w:top w:val="none" w:sz="0" w:space="0" w:color="auto"/>
+          <w:left w:val="none" w:sz="0" w:space="0" w:color="auto"/>
+          <w:bottom w:val="none" w:sz="0" w:space="0" w:color="auto"/>
+          <w:right w:val="none" w:sz="0" w:space="0" w:color="auto"/>
+          <w:between w:val="none" w:sz="0" w:space="0" w:color="auto"/>
+          <w:bar w:val="none" w:sz="0" w:color="auto"/>
+        </w:pBdr>
+        <w:tabs>
+          <w:tab w:val="left" w:pos="8364"/>
+        </w:tabs>
+        <w:spacing w:after="0" w:line="360" w:lineRule="auto"/>
+        <w:ind w:right="-7"/>
+        <w:jc w:val="both"/>
+        <w:rPr>
+          <w:rFonts w:ascii="Arial" w:hAnsi="Arial" w:cs="Arial"/>
+          <w:sz w:val="24"/>
+          <w:szCs w:val="24"/>
+        </w:rPr>
+      </w:pPr>
     </w:p>
     <w:p>
       <w:pPr>
@@ -9790,278 +7822,8 @@
       </w:pPr>
       <w:r>
         <w:rPr>
-          <w:rFonts w:ascii="Arial" w:hAnsi="Arial" w:cs="Arial"/>
-          <w:sz w:val="24"/>
-          <w:szCs w:val="24"/>
-        </w:rPr>
-        <w:object w:dxaOrig="1539" w:dyaOrig="991" w14:anchorId="61A08F25">
-          <v:shapetype id="_x0000_t75" coordsize="21600,21600" o:spt="75" o:preferrelative="t" path="m@4@5l@4@11@9@11@9@5xe" filled="f" stroked="f">
-            <v:stroke joinstyle="miter"/>
-            <v:formulas>
-              <v:f eqn="if lineDrawn pixelLineWidth 0"/>
-              <v:f eqn="sum @0 1 0"/>
-              <v:f eqn="sum 0 0 @1"/>
-              <v:f eqn="prod @2 1 2"/>
-              <v:f eqn="prod @3 21600 pixelWidth"/>
-              <v:f eqn="prod @3 21600 pixelHeight"/>
-              <v:f eqn="sum @0 0 1"/>
-              <v:f eqn="prod @6 1 2"/>
-              <v:f eqn="prod @7 21600 pixelWidth"/>
-              <v:f eqn="sum @8 21600 0"/>
-              <v:f eqn="prod @7 21600 pixelHeight"/>
-              <v:f eqn="sum @10 21600 0"/>
-            </v:formulas>
-            <v:path o:extrusionok="f" gradientshapeok="t" o:connecttype="rect"/>
-            <o:lock v:ext="edit" aspectratio="t"/>
-          </v:shapetype>
-          <v:shape id="_x0000_i1032" type="#_x0000_t75" style="width:77.15pt;height:49.55pt" o:ole="">
-            <v:imagedata r:id="rId19" o:title=""/>
-          </v:shape>
-          <o:OLEObject Type="Embed" ProgID="Package" ShapeID="_x0000_i1032" DrawAspect="Icon" ObjectID="_1811619065" r:id="rId20"/>
-        </w:object>
-      </w:r>
-    </w:p>
-    <w:p>
-      <w:pPr>
-        <w:pStyle w:val="Legenda"/>
-        <w:jc w:val="center"/>
-        <w:rPr>
-          <w:rFonts w:ascii="Arial" w:hAnsi="Arial" w:cs="Arial"/>
-          <w:sz w:val="24"/>
-          <w:szCs w:val="24"/>
-        </w:rPr>
-      </w:pPr>
-      <w:r>
-        <w:t xml:space="preserve">Arquivo </w:t>
-      </w:r>
-      <w:fldSimple w:instr=" SEQ Arquivo \* ARABIC ">
-        <w:r>
-          <w:rPr>
-            <w:noProof/>
-          </w:rPr>
-          <w:t>1</w:t>
-        </w:r>
-      </w:fldSimple>
-      <w:r>
-        <w:rPr>
           <w:noProof/>
         </w:rPr>
-        <w:t xml:space="preserve"> - Diagrama de classes da aplicação FAP Web</w:t>
-      </w:r>
-    </w:p>
-    <w:p>
-      <w:pPr>
-        <w:pStyle w:val="CorpoA"/>
-        <w:pBdr>
-          <w:top w:val="none" w:sz="0" w:space="0" w:color="auto"/>
-          <w:left w:val="none" w:sz="0" w:space="0" w:color="auto"/>
-          <w:bottom w:val="none" w:sz="0" w:space="0" w:color="auto"/>
-          <w:right w:val="none" w:sz="0" w:space="0" w:color="auto"/>
-          <w:between w:val="none" w:sz="0" w:space="0" w:color="auto"/>
-          <w:bar w:val="none" w:sz="0" w:color="auto"/>
-        </w:pBdr>
-        <w:tabs>
-          <w:tab w:val="left" w:pos="8364"/>
-        </w:tabs>
-        <w:spacing w:after="0" w:line="360" w:lineRule="auto"/>
-        <w:ind w:right="-7"/>
-        <w:jc w:val="both"/>
-        <w:rPr>
-          <w:rFonts w:ascii="Arial" w:hAnsi="Arial" w:cs="Arial"/>
-          <w:sz w:val="24"/>
-          <w:szCs w:val="24"/>
-        </w:rPr>
-      </w:pPr>
-    </w:p>
-    <w:p>
-      <w:pPr>
-        <w:pStyle w:val="CorpoA"/>
-        <w:pBdr>
-          <w:top w:val="none" w:sz="0" w:space="0" w:color="auto"/>
-          <w:left w:val="none" w:sz="0" w:space="0" w:color="auto"/>
-          <w:bottom w:val="none" w:sz="0" w:space="0" w:color="auto"/>
-          <w:right w:val="none" w:sz="0" w:space="0" w:color="auto"/>
-          <w:between w:val="none" w:sz="0" w:space="0" w:color="auto"/>
-          <w:bar w:val="none" w:sz="0" w:color="auto"/>
-        </w:pBdr>
-        <w:tabs>
-          <w:tab w:val="left" w:pos="8364"/>
-        </w:tabs>
-        <w:spacing w:after="0" w:line="360" w:lineRule="auto"/>
-        <w:ind w:right="-7"/>
-        <w:jc w:val="both"/>
-        <w:rPr>
-          <w:rFonts w:ascii="Arial" w:hAnsi="Arial" w:cs="Arial"/>
-          <w:sz w:val="24"/>
-          <w:szCs w:val="24"/>
-        </w:rPr>
-      </w:pPr>
-    </w:p>
-    <w:p>
-      <w:pPr>
-        <w:pStyle w:val="CorpoA"/>
-        <w:pBdr>
-          <w:top w:val="none" w:sz="0" w:space="0" w:color="auto"/>
-          <w:left w:val="none" w:sz="0" w:space="0" w:color="auto"/>
-          <w:bottom w:val="none" w:sz="0" w:space="0" w:color="auto"/>
-          <w:right w:val="none" w:sz="0" w:space="0" w:color="auto"/>
-          <w:between w:val="none" w:sz="0" w:space="0" w:color="auto"/>
-          <w:bar w:val="none" w:sz="0" w:color="auto"/>
-        </w:pBdr>
-        <w:tabs>
-          <w:tab w:val="left" w:pos="8364"/>
-        </w:tabs>
-        <w:spacing w:after="0" w:line="360" w:lineRule="auto"/>
-        <w:ind w:right="-7"/>
-        <w:jc w:val="both"/>
-        <w:rPr>
-          <w:rFonts w:ascii="Arial" w:hAnsi="Arial" w:cs="Arial"/>
-          <w:sz w:val="24"/>
-          <w:szCs w:val="24"/>
-        </w:rPr>
-      </w:pPr>
-    </w:p>
-    <w:p>
-      <w:pPr>
-        <w:pStyle w:val="CorpoA"/>
-        <w:pBdr>
-          <w:top w:val="none" w:sz="0" w:space="0" w:color="auto"/>
-          <w:left w:val="none" w:sz="0" w:space="0" w:color="auto"/>
-          <w:bottom w:val="none" w:sz="0" w:space="0" w:color="auto"/>
-          <w:right w:val="none" w:sz="0" w:space="0" w:color="auto"/>
-          <w:between w:val="none" w:sz="0" w:space="0" w:color="auto"/>
-          <w:bar w:val="none" w:sz="0" w:color="auto"/>
-        </w:pBdr>
-        <w:tabs>
-          <w:tab w:val="left" w:pos="8364"/>
-        </w:tabs>
-        <w:spacing w:after="0" w:line="360" w:lineRule="auto"/>
-        <w:ind w:right="-7"/>
-        <w:jc w:val="both"/>
-        <w:rPr>
-          <w:rFonts w:ascii="Arial" w:hAnsi="Arial" w:cs="Arial"/>
-          <w:sz w:val="24"/>
-          <w:szCs w:val="24"/>
-        </w:rPr>
-      </w:pPr>
-    </w:p>
-    <w:p>
-      <w:pPr>
-        <w:pStyle w:val="CorpoA"/>
-        <w:pBdr>
-          <w:top w:val="none" w:sz="0" w:space="0" w:color="auto"/>
-          <w:left w:val="none" w:sz="0" w:space="0" w:color="auto"/>
-          <w:bottom w:val="none" w:sz="0" w:space="0" w:color="auto"/>
-          <w:right w:val="none" w:sz="0" w:space="0" w:color="auto"/>
-          <w:between w:val="none" w:sz="0" w:space="0" w:color="auto"/>
-          <w:bar w:val="none" w:sz="0" w:color="auto"/>
-        </w:pBdr>
-        <w:tabs>
-          <w:tab w:val="left" w:pos="8364"/>
-        </w:tabs>
-        <w:spacing w:after="0" w:line="360" w:lineRule="auto"/>
-        <w:ind w:right="-7"/>
-        <w:jc w:val="both"/>
-        <w:rPr>
-          <w:rFonts w:ascii="Arial" w:hAnsi="Arial" w:cs="Arial"/>
-          <w:sz w:val="24"/>
-          <w:szCs w:val="24"/>
-        </w:rPr>
-      </w:pPr>
-      <w:r>
-        <w:rPr>
-          <w:rFonts w:ascii="Arial" w:hAnsi="Arial" w:cs="Arial"/>
-          <w:sz w:val="24"/>
-          <w:szCs w:val="24"/>
-        </w:rPr>
-        <w:lastRenderedPageBreak/>
-        <w:t xml:space="preserve">10. </w:t>
-      </w:r>
-      <w:r>
-        <w:rPr>
-          <w:rFonts w:ascii="Arial" w:hAnsi="Arial" w:cs="Arial"/>
-          <w:sz w:val="24"/>
-          <w:szCs w:val="24"/>
-        </w:rPr>
-        <w:t xml:space="preserve">APÊNDICE </w:t>
-      </w:r>
-      <w:r>
-        <w:rPr>
-          <w:rFonts w:ascii="Arial" w:hAnsi="Arial" w:cs="Arial"/>
-          <w:sz w:val="24"/>
-          <w:szCs w:val="24"/>
-        </w:rPr>
-        <w:t>C</w:t>
-      </w:r>
-      <w:r>
-        <w:rPr>
-          <w:rFonts w:ascii="Arial" w:hAnsi="Arial" w:cs="Arial"/>
-          <w:sz w:val="24"/>
-          <w:szCs w:val="24"/>
-        </w:rPr>
-        <w:t xml:space="preserve"> - </w:t>
-      </w:r>
-      <w:r>
-        <w:rPr>
-          <w:rFonts w:ascii="Arial" w:hAnsi="Arial" w:cs="Arial"/>
-          <w:sz w:val="24"/>
-          <w:szCs w:val="24"/>
-        </w:rPr>
-        <w:t>Capturas de Tela da Aplicação</w:t>
-      </w:r>
-      <w:r>
-        <w:rPr>
-          <w:rFonts w:ascii="Arial" w:hAnsi="Arial" w:cs="Arial"/>
-          <w:sz w:val="24"/>
-          <w:szCs w:val="24"/>
-        </w:rPr>
-        <w:t xml:space="preserve"> FAP Web</w:t>
-      </w:r>
-    </w:p>
-    <w:p>
-      <w:pPr>
-        <w:pStyle w:val="CorpoA"/>
-        <w:pBdr>
-          <w:top w:val="none" w:sz="0" w:space="0" w:color="auto"/>
-          <w:left w:val="none" w:sz="0" w:space="0" w:color="auto"/>
-          <w:bottom w:val="none" w:sz="0" w:space="0" w:color="auto"/>
-          <w:right w:val="none" w:sz="0" w:space="0" w:color="auto"/>
-          <w:between w:val="none" w:sz="0" w:space="0" w:color="auto"/>
-          <w:bar w:val="none" w:sz="0" w:color="auto"/>
-        </w:pBdr>
-        <w:tabs>
-          <w:tab w:val="left" w:pos="8364"/>
-        </w:tabs>
-        <w:spacing w:after="0" w:line="360" w:lineRule="auto"/>
-        <w:ind w:right="-7"/>
-        <w:jc w:val="both"/>
-        <w:rPr>
-          <w:rFonts w:ascii="Arial" w:hAnsi="Arial" w:cs="Arial"/>
-          <w:sz w:val="24"/>
-          <w:szCs w:val="24"/>
-        </w:rPr>
-      </w:pPr>
-    </w:p>
-    <w:p>
-      <w:pPr>
-        <w:pStyle w:val="CorpoA"/>
-        <w:keepNext/>
-        <w:pBdr>
-          <w:top w:val="none" w:sz="0" w:space="0" w:color="auto"/>
-          <w:left w:val="none" w:sz="0" w:space="0" w:color="auto"/>
-          <w:bottom w:val="none" w:sz="0" w:space="0" w:color="auto"/>
-          <w:right w:val="none" w:sz="0" w:space="0" w:color="auto"/>
-          <w:between w:val="none" w:sz="0" w:space="0" w:color="auto"/>
-          <w:bar w:val="none" w:sz="0" w:color="auto"/>
-        </w:pBdr>
-        <w:tabs>
-          <w:tab w:val="left" w:pos="8364"/>
-        </w:tabs>
-        <w:spacing w:after="0" w:line="360" w:lineRule="auto"/>
-        <w:ind w:right="-7"/>
-        <w:jc w:val="center"/>
-      </w:pPr>
-      <w:r>
         <w:drawing>
           <wp:inline distT="0" distB="0" distL="0" distR="0" wp14:anchorId="0A705AE0" wp14:editId="76B3A38E">
             <wp:extent cx="3441739" cy="3049113"/>
@@ -10078,7 +7840,7 @@
                     <pic:cNvPicPr/>
                   </pic:nvPicPr>
                   <pic:blipFill>
-                    <a:blip r:embed="rId21"/>
+                    <a:blip r:embed="rId19"/>
                     <a:stretch>
                       <a:fillRect/>
                     </a:stretch>
@@ -10129,6 +7891,9 @@
         <w:jc w:val="center"/>
       </w:pPr>
       <w:r>
+        <w:rPr>
+          <w:noProof/>
+        </w:rPr>
         <w:drawing>
           <wp:inline distT="0" distB="0" distL="0" distR="0" wp14:anchorId="388F5B57" wp14:editId="6B9A1CE1">
             <wp:extent cx="3335071" cy="3595254"/>
@@ -10145,7 +7910,7 @@
                     <pic:cNvPicPr/>
                   </pic:nvPicPr>
                   <pic:blipFill>
-                    <a:blip r:embed="rId22"/>
+                    <a:blip r:embed="rId20"/>
                     <a:stretch>
                       <a:fillRect/>
                     </a:stretch>
@@ -10232,6 +7997,7 @@
       <w:r>
         <w:rPr>
           <w:rFonts w:ascii="Arial" w:hAnsi="Arial" w:cs="Arial"/>
+          <w:noProof/>
           <w:sz w:val="24"/>
           <w:szCs w:val="24"/>
         </w:rPr>
@@ -10252,7 +8018,7 @@
                     <pic:cNvPicPr/>
                   </pic:nvPicPr>
                   <pic:blipFill>
-                    <a:blip r:embed="rId23"/>
+                    <a:blip r:embed="rId21"/>
                     <a:stretch>
                       <a:fillRect/>
                     </a:stretch>
@@ -10309,6 +8075,9 @@
         <w:jc w:val="center"/>
       </w:pPr>
       <w:r>
+        <w:rPr>
+          <w:noProof/>
+        </w:rPr>
         <w:drawing>
           <wp:inline distT="0" distB="0" distL="0" distR="0" wp14:anchorId="7DB9823D" wp14:editId="1A16BF7D">
             <wp:extent cx="4070111" cy="1005388"/>
@@ -10325,7 +8094,7 @@
                     <pic:cNvPicPr/>
                   </pic:nvPicPr>
                   <pic:blipFill>
-                    <a:blip r:embed="rId24"/>
+                    <a:blip r:embed="rId22"/>
                     <a:stretch>
                       <a:fillRect/>
                     </a:stretch>
@@ -10377,6 +8146,9 @@
         <w:jc w:val="center"/>
       </w:pPr>
       <w:r>
+        <w:rPr>
+          <w:noProof/>
+        </w:rPr>
         <w:drawing>
           <wp:inline distT="0" distB="0" distL="0" distR="0" wp14:anchorId="61BEE39F" wp14:editId="72C2C876">
             <wp:extent cx="3177807" cy="4470572"/>
@@ -10393,7 +8165,7 @@
                     <pic:cNvPicPr/>
                   </pic:nvPicPr>
                   <pic:blipFill>
-                    <a:blip r:embed="rId25"/>
+                    <a:blip r:embed="rId23"/>
                     <a:stretch>
                       <a:fillRect/>
                     </a:stretch>
@@ -10443,6 +8215,9 @@
         <w:jc w:val="center"/>
       </w:pPr>
       <w:r>
+        <w:rPr>
+          <w:noProof/>
+        </w:rPr>
         <w:lastRenderedPageBreak/>
         <w:drawing>
           <wp:inline distT="0" distB="0" distL="0" distR="0" wp14:anchorId="54F3D011" wp14:editId="6253200E">
@@ -10460,7 +8235,7 @@
                     <pic:cNvPicPr/>
                   </pic:nvPicPr>
                   <pic:blipFill>
-                    <a:blip r:embed="rId26"/>
+                    <a:blip r:embed="rId24"/>
                     <a:stretch>
                       <a:fillRect/>
                     </a:stretch>
@@ -10510,6 +8285,9 @@
         <w:jc w:val="center"/>
       </w:pPr>
       <w:r>
+        <w:rPr>
+          <w:noProof/>
+        </w:rPr>
         <w:drawing>
           <wp:inline distT="0" distB="0" distL="0" distR="0" wp14:anchorId="72B06CDF" wp14:editId="0E358EC9">
             <wp:extent cx="2711461" cy="3780357"/>
@@ -10526,7 +8304,7 @@
                     <pic:cNvPicPr/>
                   </pic:nvPicPr>
                   <pic:blipFill>
-                    <a:blip r:embed="rId27"/>
+                    <a:blip r:embed="rId25"/>
                     <a:stretch>
                       <a:fillRect/>
                     </a:stretch>
@@ -10583,6 +8361,9 @@
         <w:jc w:val="center"/>
       </w:pPr>
       <w:r>
+        <w:rPr>
+          <w:noProof/>
+        </w:rPr>
         <w:lastRenderedPageBreak/>
         <w:drawing>
           <wp:inline distT="0" distB="0" distL="0" distR="0" wp14:anchorId="0CC344C8" wp14:editId="1050DF0F">
@@ -10600,7 +8381,7 @@
                     <pic:cNvPicPr/>
                   </pic:nvPicPr>
                   <pic:blipFill>
-                    <a:blip r:embed="rId28"/>
+                    <a:blip r:embed="rId26"/>
                     <a:stretch>
                       <a:fillRect/>
                     </a:stretch>
@@ -10651,6 +8432,9 @@
         <w:jc w:val="center"/>
       </w:pPr>
       <w:r>
+        <w:rPr>
+          <w:noProof/>
+        </w:rPr>
         <w:drawing>
           <wp:inline distT="0" distB="0" distL="0" distR="0" wp14:anchorId="2EA49F80" wp14:editId="0C39E57E">
             <wp:extent cx="3192622" cy="2120466"/>
@@ -10667,7 +8451,7 @@
                     <pic:cNvPicPr/>
                   </pic:nvPicPr>
                   <pic:blipFill>
-                    <a:blip r:embed="rId29"/>
+                    <a:blip r:embed="rId27"/>
                     <a:stretch>
                       <a:fillRect/>
                     </a:stretch>
@@ -10715,6 +8499,9 @@
         <w:jc w:val="center"/>
       </w:pPr>
       <w:r>
+        <w:rPr>
+          <w:noProof/>
+        </w:rPr>
         <w:drawing>
           <wp:inline distT="0" distB="0" distL="0" distR="0" wp14:anchorId="14009976" wp14:editId="56D5E303">
             <wp:extent cx="2965985" cy="3093068"/>
@@ -10731,7 +8518,7 @@
                     <pic:cNvPicPr/>
                   </pic:nvPicPr>
                   <pic:blipFill>
-                    <a:blip r:embed="rId30"/>
+                    <a:blip r:embed="rId28"/>
                     <a:stretch>
                       <a:fillRect/>
                     </a:stretch>
@@ -10779,6 +8566,9 @@
         <w:jc w:val="center"/>
       </w:pPr>
       <w:r>
+        <w:rPr>
+          <w:noProof/>
+        </w:rPr>
         <w:drawing>
           <wp:inline distT="0" distB="0" distL="0" distR="0" wp14:anchorId="5E9B807B" wp14:editId="6BE364A4">
             <wp:extent cx="3851183" cy="1421170"/>
@@ -10795,7 +8585,7 @@
                     <pic:cNvPicPr/>
                   </pic:nvPicPr>
                   <pic:blipFill>
-                    <a:blip r:embed="rId31"/>
+                    <a:blip r:embed="rId29"/>
                     <a:stretch>
                       <a:fillRect/>
                     </a:stretch>
@@ -10843,6 +8633,9 @@
         <w:jc w:val="center"/>
       </w:pPr>
       <w:r>
+        <w:rPr>
+          <w:noProof/>
+        </w:rPr>
         <w:drawing>
           <wp:inline distT="0" distB="0" distL="0" distR="0" wp14:anchorId="558EB952" wp14:editId="33A3C4E5">
             <wp:extent cx="2701067" cy="2759354"/>
@@ -10859,7 +8652,7 @@
                     <pic:cNvPicPr/>
                   </pic:nvPicPr>
                   <pic:blipFill>
-                    <a:blip r:embed="rId32"/>
+                    <a:blip r:embed="rId30"/>
                     <a:stretch>
                       <a:fillRect/>
                     </a:stretch>
@@ -10907,6 +8700,9 @@
         <w:jc w:val="center"/>
       </w:pPr>
       <w:r>
+        <w:rPr>
+          <w:noProof/>
+        </w:rPr>
         <w:drawing>
           <wp:inline distT="0" distB="0" distL="0" distR="0" wp14:anchorId="2BB69069" wp14:editId="3B19BDD1">
             <wp:extent cx="3311138" cy="2695559"/>
@@ -10923,7 +8719,7 @@
                     <pic:cNvPicPr/>
                   </pic:nvPicPr>
                   <pic:blipFill>
-                    <a:blip r:embed="rId33"/>
+                    <a:blip r:embed="rId31"/>
                     <a:stretch>
                       <a:fillRect/>
                     </a:stretch>
@@ -10971,6 +8767,9 @@
         <w:jc w:val="center"/>
       </w:pPr>
       <w:r>
+        <w:rPr>
+          <w:noProof/>
+        </w:rPr>
         <w:lastRenderedPageBreak/>
         <w:drawing>
           <wp:inline distT="0" distB="0" distL="0" distR="0" wp14:anchorId="52FB2FFE" wp14:editId="73054A84">
@@ -10988,7 +8787,7 @@
                     <pic:cNvPicPr/>
                   </pic:nvPicPr>
                   <pic:blipFill>
-                    <a:blip r:embed="rId34"/>
+                    <a:blip r:embed="rId32"/>
                     <a:stretch>
                       <a:fillRect/>
                     </a:stretch>
@@ -11046,6 +8845,9 @@
         <w:jc w:val="center"/>
       </w:pPr>
       <w:r>
+        <w:rPr>
+          <w:noProof/>
+        </w:rPr>
         <w:drawing>
           <wp:inline distT="0" distB="0" distL="0" distR="0" wp14:anchorId="1851704A" wp14:editId="1252AA1E">
             <wp:extent cx="3555346" cy="2897316"/>
@@ -11062,7 +8864,7 @@
                     <pic:cNvPicPr/>
                   </pic:nvPicPr>
                   <pic:blipFill>
-                    <a:blip r:embed="rId35"/>
+                    <a:blip r:embed="rId33"/>
                     <a:stretch>
                       <a:fillRect/>
                     </a:stretch>

</xml_diff>